<commit_message>
worked on the introduction of the challenge proposal
</commit_message>
<xml_diff>
--- a/Challenge/ChallengeProposal.docx
+++ b/Challenge/ChallengeProposal.docx
@@ -174,7 +174,10 @@
           </w:tcPr>
           <w:p>
             <w:r>
-              <w:t>1.0</w:t>
+              <w:t>1.</w:t>
+            </w:r>
+            <w:r>
+              <w:t>1</w:t>
             </w:r>
           </w:p>
         </w:tc>
@@ -235,7 +238,7 @@
           <w:r>
             <w:fldChar w:fldCharType="separate"/>
           </w:r>
-          <w:hyperlink w:anchor="_Toc95996073" w:history="1">
+          <w:hyperlink w:anchor="_Toc96080508" w:history="1">
             <w:r>
               <w:rPr>
                 <w:rStyle w:val="Hyperlink"/>
@@ -262,7 +265,7 @@
                 <w:noProof/>
                 <w:webHidden/>
               </w:rPr>
-              <w:instrText xml:space="preserve"> PAGEREF _Toc95996073 \h </w:instrText>
+              <w:instrText xml:space="preserve"> PAGEREF _Toc96080508 \h </w:instrText>
             </w:r>
             <w:r>
               <w:rPr>
@@ -305,7 +308,7 @@
               <w:lang w:val="en-NL" w:eastAsia="en-NL"/>
             </w:rPr>
           </w:pPr>
-          <w:hyperlink w:anchor="_Toc95996074" w:history="1">
+          <w:hyperlink w:anchor="_Toc96080509" w:history="1">
             <w:r>
               <w:rPr>
                 <w:rStyle w:val="Hyperlink"/>
@@ -333,7 +336,7 @@
                 <w:noProof/>
                 <w:webHidden/>
               </w:rPr>
-              <w:instrText xml:space="preserve"> PAGEREF _Toc95996074 \h </w:instrText>
+              <w:instrText xml:space="preserve"> PAGEREF _Toc96080509 \h </w:instrText>
             </w:r>
             <w:r>
               <w:rPr>
@@ -376,14 +379,14 @@
               <w:lang w:val="en-NL" w:eastAsia="en-NL"/>
             </w:rPr>
           </w:pPr>
-          <w:hyperlink w:anchor="_Toc95996075" w:history="1">
+          <w:hyperlink w:anchor="_Toc96080510" w:history="1">
             <w:r>
               <w:rPr>
                 <w:rStyle w:val="Hyperlink"/>
                 <w:noProof/>
                 <w:lang w:val="en-US"/>
               </w:rPr>
-              <w:t>Domain Understanding</w:t>
+              <w:t>Problem Statement</w:t>
             </w:r>
             <w:r>
               <w:rPr>
@@ -404,7 +407,7 @@
                 <w:noProof/>
                 <w:webHidden/>
               </w:rPr>
-              <w:instrText xml:space="preserve"> PAGEREF _Toc95996075 \h </w:instrText>
+              <w:instrText xml:space="preserve"> PAGEREF _Toc96080510 \h </w:instrText>
             </w:r>
             <w:r>
               <w:rPr>
@@ -424,7 +427,78 @@
                 <w:noProof/>
                 <w:webHidden/>
               </w:rPr>
-              <w:t>4</w:t>
+              <w:t>3</w:t>
+            </w:r>
+            <w:r>
+              <w:rPr>
+                <w:noProof/>
+                <w:webHidden/>
+              </w:rPr>
+              <w:fldChar w:fldCharType="end"/>
+            </w:r>
+          </w:hyperlink>
+        </w:p>
+        <w:p>
+          <w:pPr>
+            <w:pStyle w:val="TOC2"/>
+            <w:tabs>
+              <w:tab w:val="right" w:leader="dot" w:pos="9016"/>
+            </w:tabs>
+            <w:rPr>
+              <w:rFonts w:eastAsiaTheme="minorEastAsia"/>
+              <w:noProof/>
+              <w:lang w:val="en-NL" w:eastAsia="en-NL"/>
+            </w:rPr>
+          </w:pPr>
+          <w:hyperlink w:anchor="_Toc96080511" w:history="1">
+            <w:r>
+              <w:rPr>
+                <w:rStyle w:val="Hyperlink"/>
+                <w:noProof/>
+                <w:lang w:val="en-US"/>
+              </w:rPr>
+              <w:t>Sub Questions</w:t>
+            </w:r>
+            <w:r>
+              <w:rPr>
+                <w:noProof/>
+                <w:webHidden/>
+              </w:rPr>
+              <w:tab/>
+            </w:r>
+            <w:r>
+              <w:rPr>
+                <w:noProof/>
+                <w:webHidden/>
+              </w:rPr>
+              <w:fldChar w:fldCharType="begin"/>
+            </w:r>
+            <w:r>
+              <w:rPr>
+                <w:noProof/>
+                <w:webHidden/>
+              </w:rPr>
+              <w:instrText xml:space="preserve"> PAGEREF _Toc96080511 \h </w:instrText>
+            </w:r>
+            <w:r>
+              <w:rPr>
+                <w:noProof/>
+                <w:webHidden/>
+              </w:rPr>
+            </w:r>
+            <w:r>
+              <w:rPr>
+                <w:noProof/>
+                <w:webHidden/>
+              </w:rPr>
+              <w:fldChar w:fldCharType="separate"/>
+            </w:r>
+            <w:r>
+              <w:rPr>
+                <w:noProof/>
+                <w:webHidden/>
+              </w:rPr>
+              <w:t>3</w:t>
             </w:r>
             <w:r>
               <w:rPr>
@@ -447,14 +521,14 @@
               <w:lang w:val="en-NL" w:eastAsia="en-NL"/>
             </w:rPr>
           </w:pPr>
-          <w:hyperlink w:anchor="_Toc95996076" w:history="1">
+          <w:hyperlink w:anchor="_Toc96080512" w:history="1">
             <w:r>
               <w:rPr>
                 <w:rStyle w:val="Hyperlink"/>
                 <w:noProof/>
                 <w:lang w:val="en-US"/>
               </w:rPr>
-              <w:t>Data Sourcing</w:t>
+              <w:t>Target Audience</w:t>
             </w:r>
             <w:r>
               <w:rPr>
@@ -475,7 +549,7 @@
                 <w:noProof/>
                 <w:webHidden/>
               </w:rPr>
-              <w:instrText xml:space="preserve"> PAGEREF _Toc95996076 \h </w:instrText>
+              <w:instrText xml:space="preserve"> PAGEREF _Toc96080512 \h </w:instrText>
             </w:r>
             <w:r>
               <w:rPr>
@@ -495,7 +569,7 @@
                 <w:noProof/>
                 <w:webHidden/>
               </w:rPr>
-              <w:t>5</w:t>
+              <w:t>4</w:t>
             </w:r>
             <w:r>
               <w:rPr>
@@ -518,13 +592,226 @@
               <w:lang w:val="en-NL" w:eastAsia="en-NL"/>
             </w:rPr>
           </w:pPr>
-          <w:hyperlink w:anchor="_Toc95996077" w:history="1">
+          <w:hyperlink w:anchor="_Toc96080513" w:history="1">
             <w:r>
               <w:rPr>
                 <w:rStyle w:val="Hyperlink"/>
                 <w:noProof/>
                 <w:lang w:val="en-US"/>
               </w:rPr>
+              <w:t>Data Sourcing</w:t>
+            </w:r>
+            <w:r>
+              <w:rPr>
+                <w:noProof/>
+                <w:webHidden/>
+              </w:rPr>
+              <w:tab/>
+            </w:r>
+            <w:r>
+              <w:rPr>
+                <w:noProof/>
+                <w:webHidden/>
+              </w:rPr>
+              <w:fldChar w:fldCharType="begin"/>
+            </w:r>
+            <w:r>
+              <w:rPr>
+                <w:noProof/>
+                <w:webHidden/>
+              </w:rPr>
+              <w:instrText xml:space="preserve"> PAGEREF _Toc96080513 \h </w:instrText>
+            </w:r>
+            <w:r>
+              <w:rPr>
+                <w:noProof/>
+                <w:webHidden/>
+              </w:rPr>
+            </w:r>
+            <w:r>
+              <w:rPr>
+                <w:noProof/>
+                <w:webHidden/>
+              </w:rPr>
+              <w:fldChar w:fldCharType="separate"/>
+            </w:r>
+            <w:r>
+              <w:rPr>
+                <w:noProof/>
+                <w:webHidden/>
+              </w:rPr>
+              <w:t>4</w:t>
+            </w:r>
+            <w:r>
+              <w:rPr>
+                <w:noProof/>
+                <w:webHidden/>
+              </w:rPr>
+              <w:fldChar w:fldCharType="end"/>
+            </w:r>
+          </w:hyperlink>
+        </w:p>
+        <w:p>
+          <w:pPr>
+            <w:pStyle w:val="TOC1"/>
+            <w:tabs>
+              <w:tab w:val="right" w:leader="dot" w:pos="9016"/>
+            </w:tabs>
+            <w:rPr>
+              <w:rFonts w:eastAsiaTheme="minorEastAsia"/>
+              <w:noProof/>
+              <w:lang w:val="en-NL" w:eastAsia="en-NL"/>
+            </w:rPr>
+          </w:pPr>
+          <w:hyperlink w:anchor="_Toc96080514" w:history="1">
+            <w:r>
+              <w:rPr>
+                <w:rStyle w:val="Hyperlink"/>
+                <w:noProof/>
+                <w:lang w:val="en-US"/>
+              </w:rPr>
+              <w:t>Domain Understanding</w:t>
+            </w:r>
+            <w:r>
+              <w:rPr>
+                <w:noProof/>
+                <w:webHidden/>
+              </w:rPr>
+              <w:tab/>
+            </w:r>
+            <w:r>
+              <w:rPr>
+                <w:noProof/>
+                <w:webHidden/>
+              </w:rPr>
+              <w:fldChar w:fldCharType="begin"/>
+            </w:r>
+            <w:r>
+              <w:rPr>
+                <w:noProof/>
+                <w:webHidden/>
+              </w:rPr>
+              <w:instrText xml:space="preserve"> PAGEREF _Toc96080514 \h </w:instrText>
+            </w:r>
+            <w:r>
+              <w:rPr>
+                <w:noProof/>
+                <w:webHidden/>
+              </w:rPr>
+            </w:r>
+            <w:r>
+              <w:rPr>
+                <w:noProof/>
+                <w:webHidden/>
+              </w:rPr>
+              <w:fldChar w:fldCharType="separate"/>
+            </w:r>
+            <w:r>
+              <w:rPr>
+                <w:noProof/>
+                <w:webHidden/>
+              </w:rPr>
+              <w:t>5</w:t>
+            </w:r>
+            <w:r>
+              <w:rPr>
+                <w:noProof/>
+                <w:webHidden/>
+              </w:rPr>
+              <w:fldChar w:fldCharType="end"/>
+            </w:r>
+          </w:hyperlink>
+        </w:p>
+        <w:p>
+          <w:pPr>
+            <w:pStyle w:val="TOC1"/>
+            <w:tabs>
+              <w:tab w:val="right" w:leader="dot" w:pos="9016"/>
+            </w:tabs>
+            <w:rPr>
+              <w:rFonts w:eastAsiaTheme="minorEastAsia"/>
+              <w:noProof/>
+              <w:lang w:val="en-NL" w:eastAsia="en-NL"/>
+            </w:rPr>
+          </w:pPr>
+          <w:hyperlink w:anchor="_Toc96080515" w:history="1">
+            <w:r>
+              <w:rPr>
+                <w:rStyle w:val="Hyperlink"/>
+                <w:noProof/>
+                <w:lang w:val="en-US"/>
+              </w:rPr>
+              <w:t>Data Sourcing</w:t>
+            </w:r>
+            <w:r>
+              <w:rPr>
+                <w:noProof/>
+                <w:webHidden/>
+              </w:rPr>
+              <w:tab/>
+            </w:r>
+            <w:r>
+              <w:rPr>
+                <w:noProof/>
+                <w:webHidden/>
+              </w:rPr>
+              <w:fldChar w:fldCharType="begin"/>
+            </w:r>
+            <w:r>
+              <w:rPr>
+                <w:noProof/>
+                <w:webHidden/>
+              </w:rPr>
+              <w:instrText xml:space="preserve"> PAGEREF _Toc96080515 \h </w:instrText>
+            </w:r>
+            <w:r>
+              <w:rPr>
+                <w:noProof/>
+                <w:webHidden/>
+              </w:rPr>
+            </w:r>
+            <w:r>
+              <w:rPr>
+                <w:noProof/>
+                <w:webHidden/>
+              </w:rPr>
+              <w:fldChar w:fldCharType="separate"/>
+            </w:r>
+            <w:r>
+              <w:rPr>
+                <w:noProof/>
+                <w:webHidden/>
+              </w:rPr>
+              <w:t>6</w:t>
+            </w:r>
+            <w:r>
+              <w:rPr>
+                <w:noProof/>
+                <w:webHidden/>
+              </w:rPr>
+              <w:fldChar w:fldCharType="end"/>
+            </w:r>
+          </w:hyperlink>
+        </w:p>
+        <w:p>
+          <w:pPr>
+            <w:pStyle w:val="TOC1"/>
+            <w:tabs>
+              <w:tab w:val="right" w:leader="dot" w:pos="9016"/>
+            </w:tabs>
+            <w:rPr>
+              <w:rFonts w:eastAsiaTheme="minorEastAsia"/>
+              <w:noProof/>
+              <w:lang w:val="en-NL" w:eastAsia="en-NL"/>
+            </w:rPr>
+          </w:pPr>
+          <w:hyperlink w:anchor="_Toc96080516" w:history="1">
+            <w:r>
+              <w:rPr>
+                <w:rStyle w:val="Hyperlink"/>
+                <w:noProof/>
+                <w:lang w:val="en-US"/>
+              </w:rPr>
               <w:t>Analytic Approach</w:t>
             </w:r>
             <w:r>
@@ -546,7 +833,7 @@
                 <w:noProof/>
                 <w:webHidden/>
               </w:rPr>
-              <w:instrText xml:space="preserve"> PAGEREF _Toc95996077 \h </w:instrText>
+              <w:instrText xml:space="preserve"> PAGEREF _Toc96080516 \h </w:instrText>
             </w:r>
             <w:r>
               <w:rPr>
@@ -566,7 +853,7 @@
                 <w:noProof/>
                 <w:webHidden/>
               </w:rPr>
-              <w:t>6</w:t>
+              <w:t>7</w:t>
             </w:r>
             <w:r>
               <w:rPr>
@@ -606,7 +893,7 @@
         <w:pStyle w:val="Heading1"/>
       </w:pPr>
       <w:bookmarkStart w:id="0" w:name="_Toc92797331"/>
-      <w:bookmarkStart w:id="1" w:name="_Toc95996073"/>
+      <w:bookmarkStart w:id="1" w:name="_Toc96080508"/>
       <w:r>
         <w:t>Version History</w:t>
       </w:r>
@@ -709,13 +996,7 @@
           </w:tcPr>
           <w:p>
             <w:r>
-              <w:t>1</w:t>
-            </w:r>
-            <w:r>
-              <w:t>7</w:t>
-            </w:r>
-            <w:r>
-              <w:t>-02-2022</w:t>
+              <w:t>17-02-2022</w:t>
             </w:r>
           </w:p>
         </w:tc>
@@ -744,6 +1025,46 @@
           </w:p>
         </w:tc>
       </w:tr>
+      <w:tr>
+        <w:tc>
+          <w:tcPr>
+            <w:tcW w:w="896" w:type="dxa"/>
+          </w:tcPr>
+          <w:p>
+            <w:r>
+              <w:t>1.1</w:t>
+            </w:r>
+          </w:p>
+        </w:tc>
+        <w:tc>
+          <w:tcPr>
+            <w:tcW w:w="1367" w:type="dxa"/>
+          </w:tcPr>
+          <w:p>
+            <w:r>
+              <w:t>18-02-2022</w:t>
+            </w:r>
+          </w:p>
+        </w:tc>
+        <w:tc>
+          <w:tcPr>
+            <w:tcW w:w="6753" w:type="dxa"/>
+          </w:tcPr>
+          <w:p>
+            <w:pPr>
+              <w:rPr>
+                <w:lang w:val="en-US"/>
+              </w:rPr>
+            </w:pPr>
+            <w:r>
+              <w:rPr>
+                <w:lang w:val="en-US"/>
+              </w:rPr>
+              <w:t>Started work on the introduction</w:t>
+            </w:r>
+          </w:p>
+        </w:tc>
+      </w:tr>
     </w:tbl>
     <w:p>
       <w:pPr>
@@ -772,7 +1093,7 @@
           <w:lang w:val="en-US"/>
         </w:rPr>
       </w:pPr>
-      <w:bookmarkStart w:id="2" w:name="_Toc95996074"/>
+      <w:bookmarkStart w:id="2" w:name="_Toc96080509"/>
       <w:r>
         <w:rPr>
           <w:lang w:val="en-US"/>
@@ -792,6 +1113,162 @@
         <w:rPr>
           <w:lang w:val="en-US"/>
         </w:rPr>
+        <w:t xml:space="preserve">As someone who enjoys watching movies, there often seems to be a polarizing difference between what movies perform well and which ones do not. With movies being </w:t>
+      </w:r>
+      <w:hyperlink r:id="rId4" w:history="1">
+        <w:r>
+          <w:rPr>
+            <w:rStyle w:val="Hyperlink"/>
+            <w:lang w:val="en-US"/>
+          </w:rPr>
+          <w:t>a billion-dollar industry</w:t>
+        </w:r>
+      </w:hyperlink>
+      <w:r>
+        <w:rPr>
+          <w:lang w:val="en-US"/>
+        </w:rPr>
+        <w:t>, there seems to be a lot of risk and reward involved when investing and making movies.</w:t>
+      </w:r>
+    </w:p>
+    <w:p>
+      <w:pPr>
+        <w:rPr>
+          <w:lang w:val="en-US"/>
+        </w:rPr>
+      </w:pPr>
+      <w:r>
+        <w:rPr>
+          <w:lang w:val="en-US"/>
+        </w:rPr>
+        <w:t xml:space="preserve">I am interested in finding possible patterns to predict how much a movie will earn in the box office compared to the amount of money spent on budget. This could give movie companies a clearer vision of how much they should spend for the best result, reducing the amount of risk taken when investing in movies with budgets of </w:t>
+      </w:r>
+      <w:hyperlink r:id="rId5" w:history="1">
+        <w:r>
+          <w:rPr>
+            <w:rStyle w:val="Hyperlink"/>
+            <w:lang w:val="en-US"/>
+          </w:rPr>
+          <w:t>100 million+ dollars</w:t>
+        </w:r>
+      </w:hyperlink>
+      <w:r>
+        <w:rPr>
+          <w:lang w:val="en-US"/>
+        </w:rPr>
+        <w:t>.</w:t>
+      </w:r>
+    </w:p>
+    <w:p>
+      <w:pPr>
+        <w:pStyle w:val="Heading1"/>
+        <w:rPr>
+          <w:lang w:val="en-US"/>
+        </w:rPr>
+      </w:pPr>
+      <w:bookmarkStart w:id="3" w:name="_Toc96080510"/>
+      <w:r>
+        <w:rPr>
+          <w:lang w:val="en-US"/>
+        </w:rPr>
+        <w:t>Problem Statement</w:t>
+      </w:r>
+      <w:bookmarkEnd w:id="3"/>
+    </w:p>
+    <w:p>
+      <w:pPr>
+        <w:spacing w:after="0"/>
+        <w:rPr>
+          <w:lang w:val="en-US"/>
+        </w:rPr>
+      </w:pPr>
+      <w:r>
+        <w:rPr>
+          <w:lang w:val="en-US"/>
+        </w:rPr>
+        <w:t xml:space="preserve">For this project I Will be trying to predict: </w:t>
+      </w:r>
+    </w:p>
+    <w:p>
+      <w:pPr>
+        <w:rPr>
+          <w:i/>
+          <w:iCs/>
+          <w:lang w:val="en-US"/>
+        </w:rPr>
+      </w:pPr>
+      <w:r>
+        <w:rPr>
+          <w:i/>
+          <w:iCs/>
+          <w:lang w:val="en-US"/>
+        </w:rPr>
+        <w:t>How much will a movie earn compared to its budget based on publicly available data.</w:t>
+      </w:r>
+    </w:p>
+    <w:p>
+      <w:pPr>
+        <w:pStyle w:val="Heading2"/>
+        <w:ind w:firstLine="720"/>
+        <w:rPr>
+          <w:lang w:val="en-US"/>
+        </w:rPr>
+      </w:pPr>
+      <w:bookmarkStart w:id="4" w:name="_Toc96080511"/>
+      <w:r>
+        <w:rPr>
+          <w:lang w:val="en-US"/>
+        </w:rPr>
+        <w:t>Sub Questions</w:t>
+      </w:r>
+      <w:bookmarkEnd w:id="4"/>
+    </w:p>
+    <w:p>
+      <w:pPr>
+        <w:rPr>
+          <w:lang w:val="en-US"/>
+        </w:rPr>
+      </w:pPr>
+      <w:r>
+        <w:rPr>
+          <w:lang w:val="en-US"/>
+        </w:rPr>
+        <w:tab/>
+      </w:r>
+    </w:p>
+    <w:p>
+      <w:pPr>
+        <w:rPr>
+          <w:lang w:val="en-US"/>
+        </w:rPr>
+      </w:pPr>
+      <w:r>
+        <w:rPr>
+          <w:lang w:val="en-US"/>
+        </w:rPr>
+        <w:t>https://fhict.instructure.com/courses/12255/assignments/199456?module_item_id=763437</w:t>
+      </w:r>
+      <w:r>
+        <w:rPr>
+          <w:lang w:val="en-US"/>
+        </w:rPr>
+        <w:t xml:space="preserve"> </w:t>
+      </w:r>
+    </w:p>
+    <w:p>
+      <w:pPr>
+        <w:rPr>
+          <w:rFonts w:asciiTheme="majorHAnsi" w:eastAsiaTheme="majorEastAsia" w:hAnsiTheme="majorHAnsi" w:cstheme="majorBidi"/>
+          <w:color w:val="2F5496" w:themeColor="accent1" w:themeShade="BF"/>
+          <w:sz w:val="26"/>
+          <w:szCs w:val="26"/>
+          <w:lang w:val="en-US"/>
+        </w:rPr>
+      </w:pPr>
+      <w:r>
+        <w:rPr>
+          <w:lang w:val="en-US"/>
+        </w:rPr>
         <w:br w:type="page"/>
       </w:r>
     </w:p>
@@ -802,15 +1279,325 @@
           <w:lang w:val="en-US"/>
         </w:rPr>
       </w:pPr>
-      <w:bookmarkStart w:id="3" w:name="_Toc95996075"/>
+      <w:bookmarkStart w:id="5" w:name="_Toc96080512"/>
       <w:r>
         <w:rPr>
           <w:lang w:val="en-US"/>
         </w:rPr>
         <w:lastRenderedPageBreak/>
-        <w:t>Domain Understanding</w:t>
-      </w:r>
-      <w:bookmarkEnd w:id="3"/>
+        <w:t>Target</w:t>
+      </w:r>
+      <w:r>
+        <w:rPr>
+          <w:lang w:val="en-US"/>
+        </w:rPr>
+        <w:t xml:space="preserve"> Audience</w:t>
+      </w:r>
+      <w:bookmarkEnd w:id="5"/>
+    </w:p>
+    <w:p>
+      <w:pPr>
+        <w:rPr>
+          <w:lang w:val="en-US"/>
+        </w:rPr>
+      </w:pPr>
+      <w:r>
+        <w:rPr>
+          <w:lang w:val="en-US"/>
+        </w:rPr>
+        <w:t xml:space="preserve">There are a lot of different parties involved during the process of making a movie, for this reason there are many different groups that could benefit from the given predictions. </w:t>
+      </w:r>
+    </w:p>
+    <w:p>
+      <w:pPr>
+        <w:rPr>
+          <w:lang w:val="en-US"/>
+        </w:rPr>
+      </w:pPr>
+      <w:r>
+        <w:rPr>
+          <w:lang w:val="en-US"/>
+        </w:rPr>
+        <w:t xml:space="preserve">The most obvious ones are the production and distribution companies such as: </w:t>
+      </w:r>
+      <w:hyperlink r:id="rId6" w:history="1">
+        <w:r>
+          <w:rPr>
+            <w:rStyle w:val="Hyperlink"/>
+            <w:lang w:val="en-US"/>
+          </w:rPr>
+          <w:t>Paramount Pictures Studios</w:t>
+        </w:r>
+      </w:hyperlink>
+      <w:r>
+        <w:rPr>
+          <w:lang w:val="en-US"/>
+        </w:rPr>
+        <w:t xml:space="preserve">, </w:t>
+      </w:r>
+      <w:hyperlink r:id="rId7" w:history="1">
+        <w:r>
+          <w:rPr>
+            <w:rStyle w:val="Hyperlink"/>
+            <w:lang w:val="en-US"/>
+          </w:rPr>
+          <w:t>Warner Bros. Pictures</w:t>
+        </w:r>
+      </w:hyperlink>
+      <w:r>
+        <w:rPr>
+          <w:lang w:val="en-US"/>
+        </w:rPr>
+        <w:t xml:space="preserve">, </w:t>
+      </w:r>
+      <w:hyperlink r:id="rId8" w:history="1">
+        <w:r>
+          <w:rPr>
+            <w:rStyle w:val="Hyperlink"/>
+            <w:lang w:val="en-US"/>
+          </w:rPr>
+          <w:t>Sony Pictures</w:t>
+        </w:r>
+      </w:hyperlink>
+      <w:r>
+        <w:rPr>
+          <w:lang w:val="en-US"/>
+        </w:rPr>
+        <w:t xml:space="preserve">, </w:t>
+      </w:r>
+      <w:hyperlink r:id="rId9" w:history="1">
+        <w:r>
+          <w:rPr>
+            <w:rStyle w:val="Hyperlink"/>
+            <w:lang w:val="en-US"/>
+          </w:rPr>
+          <w:t>Lionsgate</w:t>
+        </w:r>
+      </w:hyperlink>
+      <w:r>
+        <w:rPr>
+          <w:lang w:val="en-US"/>
+        </w:rPr>
+        <w:t>, etc.</w:t>
+      </w:r>
+    </w:p>
+    <w:p>
+      <w:pPr>
+        <w:rPr>
+          <w:lang w:val="en-US"/>
+        </w:rPr>
+      </w:pPr>
+      <w:r>
+        <w:rPr>
+          <w:lang w:val="en-US"/>
+        </w:rPr>
+        <w:t xml:space="preserve">Further from the actual production and </w:t>
+      </w:r>
+      <w:r>
+        <w:rPr>
+          <w:lang w:val="en-US"/>
+        </w:rPr>
+        <w:t xml:space="preserve">distribution </w:t>
+      </w:r>
+      <w:r>
+        <w:rPr>
+          <w:lang w:val="en-US"/>
+        </w:rPr>
+        <w:t xml:space="preserve">process are companies such as </w:t>
+      </w:r>
+      <w:hyperlink r:id="rId10" w:history="1">
+        <w:r>
+          <w:rPr>
+            <w:rStyle w:val="Hyperlink"/>
+            <w:lang w:val="en-US"/>
+          </w:rPr>
+          <w:t>Peacock Film Finance</w:t>
+        </w:r>
+      </w:hyperlink>
+      <w:r>
+        <w:rPr>
+          <w:lang w:val="en-US"/>
+        </w:rPr>
+        <w:t>, who as the name suggests help finance the production of movies.</w:t>
+      </w:r>
+    </w:p>
+    <w:p>
+      <w:pPr>
+        <w:rPr>
+          <w:lang w:val="en-US"/>
+        </w:rPr>
+      </w:pPr>
+      <w:r>
+        <w:rPr>
+          <w:lang w:val="en-US"/>
+        </w:rPr>
+        <w:t xml:space="preserve">Besides these you could also include Bond companies, these companies are a form of insurance agency such as </w:t>
+      </w:r>
+      <w:hyperlink r:id="rId11" w:history="1">
+        <w:r>
+          <w:rPr>
+            <w:rStyle w:val="Hyperlink"/>
+            <w:lang w:val="en-US"/>
+          </w:rPr>
+          <w:t>Surety Bonds Direct</w:t>
+        </w:r>
+      </w:hyperlink>
+      <w:r>
+        <w:rPr>
+          <w:lang w:val="en-US"/>
+        </w:rPr>
+        <w:t>.</w:t>
+      </w:r>
+    </w:p>
+    <w:p>
+      <w:pPr>
+        <w:rPr>
+          <w:color w:val="FF0000"/>
+          <w:lang w:val="en-US"/>
+        </w:rPr>
+      </w:pPr>
+      <w:r>
+        <w:rPr>
+          <w:color w:val="FF0000"/>
+          <w:lang w:val="en-US"/>
+        </w:rPr>
+        <w:t>WHO AM I GOING TO FOCUS ON</w:t>
+      </w:r>
+    </w:p>
+    <w:p>
+      <w:pPr>
+        <w:rPr>
+          <w:color w:val="FF0000"/>
+          <w:lang w:val="en-US"/>
+        </w:rPr>
+      </w:pPr>
+      <w:r>
+        <w:rPr>
+          <w:color w:val="FF0000"/>
+          <w:lang w:val="en-US"/>
+        </w:rPr>
+        <w:t>https://en.wikipedia.org/wiki/Film_budgeting</w:t>
+      </w:r>
+    </w:p>
+    <w:p>
+      <w:pPr>
+        <w:pStyle w:val="Heading1"/>
+        <w:rPr>
+          <w:lang w:val="en-US"/>
+        </w:rPr>
+      </w:pPr>
+      <w:bookmarkStart w:id="6" w:name="_Toc96080513"/>
+      <w:r>
+        <w:rPr>
+          <w:lang w:val="en-US"/>
+        </w:rPr>
+        <w:t>Data</w:t>
+      </w:r>
+      <w:r>
+        <w:rPr>
+          <w:lang w:val="en-US"/>
+        </w:rPr>
+        <w:t xml:space="preserve"> Sourcing</w:t>
+      </w:r>
+      <w:bookmarkEnd w:id="6"/>
+    </w:p>
+    <w:p>
+      <w:pPr>
+        <w:rPr>
+          <w:lang w:val="en-US"/>
+        </w:rPr>
+      </w:pPr>
+      <w:r>
+        <w:rPr>
+          <w:lang w:val="en-US"/>
+        </w:rPr>
+        <w:t>One of the other reasons I chose to try an</w:t>
+      </w:r>
+      <w:r>
+        <w:rPr>
+          <w:lang w:val="en-US"/>
+        </w:rPr>
+        <w:t>d</w:t>
+      </w:r>
+      <w:r>
+        <w:rPr>
+          <w:lang w:val="en-US"/>
+        </w:rPr>
+        <w:t xml:space="preserve"> work with movies, is because movies seem to have a lot of public data attached to them</w:t>
+      </w:r>
+      <w:r>
+        <w:rPr>
+          <w:lang w:val="en-US"/>
+        </w:rPr>
+        <w:t xml:space="preserve"> for example, most movies share their box office revenue (</w:t>
+      </w:r>
+      <w:hyperlink r:id="rId12" w:history="1">
+        <w:r>
+          <w:rPr>
+            <w:rStyle w:val="Hyperlink"/>
+            <w:lang w:val="en-US"/>
+          </w:rPr>
+          <w:t>or are tracked by third parties)</w:t>
+        </w:r>
+      </w:hyperlink>
+      <w:r>
+        <w:rPr>
+          <w:lang w:val="en-US"/>
+        </w:rPr>
+        <w:t xml:space="preserve"> and in most cases movie budgets will also be provided. Other than this information such as the cast, genre, runtime, release date and critic scores are also widely available.</w:t>
+      </w:r>
+    </w:p>
+    <w:p>
+      <w:pPr>
+        <w:rPr>
+          <w:lang w:val="en-US"/>
+        </w:rPr>
+      </w:pPr>
+      <w:r>
+        <w:rPr>
+          <w:lang w:val="en-US"/>
+        </w:rPr>
+        <w:t xml:space="preserve">For sourcing data there are a few well known sources to get large amounts of data from movies, such as </w:t>
+      </w:r>
+      <w:hyperlink r:id="rId13" w:history="1">
+        <w:r>
+          <w:rPr>
+            <w:rStyle w:val="Hyperlink"/>
+            <w:lang w:val="en-US"/>
+          </w:rPr>
+          <w:t>IMDb</w:t>
+        </w:r>
+      </w:hyperlink>
+      <w:r>
+        <w:rPr>
+          <w:lang w:val="en-US"/>
+        </w:rPr>
+        <w:t xml:space="preserve">, </w:t>
+      </w:r>
+      <w:hyperlink r:id="rId14" w:history="1">
+        <w:r>
+          <w:rPr>
+            <w:rStyle w:val="Hyperlink"/>
+            <w:lang w:val="en-US"/>
+          </w:rPr>
+          <w:t>TMDB</w:t>
+        </w:r>
+      </w:hyperlink>
+      <w:r>
+        <w:rPr>
+          <w:lang w:val="en-US"/>
+        </w:rPr>
+        <w:t xml:space="preserve"> and </w:t>
+      </w:r>
+      <w:hyperlink r:id="rId15" w:history="1">
+        <w:r>
+          <w:rPr>
+            <w:rStyle w:val="Hyperlink"/>
+            <w:lang w:val="en-US"/>
+          </w:rPr>
+          <w:t>Rotten Tomatoes</w:t>
+        </w:r>
+      </w:hyperlink>
     </w:p>
     <w:p>
       <w:pPr>
@@ -836,15 +1623,15 @@
           <w:lang w:val="en-US"/>
         </w:rPr>
       </w:pPr>
-      <w:bookmarkStart w:id="4" w:name="_Toc95996076"/>
+      <w:bookmarkStart w:id="7" w:name="_Toc96080514"/>
       <w:r>
         <w:rPr>
           <w:lang w:val="en-US"/>
         </w:rPr>
         <w:lastRenderedPageBreak/>
-        <w:t>Data Sourcing</w:t>
-      </w:r>
-      <w:bookmarkEnd w:id="4"/>
+        <w:t>Domain Understanding</w:t>
+      </w:r>
+      <w:bookmarkEnd w:id="7"/>
     </w:p>
     <w:p>
       <w:pPr>
@@ -870,7 +1657,41 @@
           <w:lang w:val="en-US"/>
         </w:rPr>
       </w:pPr>
-      <w:bookmarkStart w:id="5" w:name="_Toc95996077"/>
+      <w:bookmarkStart w:id="8" w:name="_Toc96080515"/>
+      <w:r>
+        <w:rPr>
+          <w:lang w:val="en-US"/>
+        </w:rPr>
+        <w:lastRenderedPageBreak/>
+        <w:t>Data Sourcing</w:t>
+      </w:r>
+      <w:bookmarkEnd w:id="8"/>
+    </w:p>
+    <w:p>
+      <w:pPr>
+        <w:rPr>
+          <w:rFonts w:asciiTheme="majorHAnsi" w:eastAsiaTheme="majorEastAsia" w:hAnsiTheme="majorHAnsi" w:cstheme="majorBidi"/>
+          <w:color w:val="2F5496" w:themeColor="accent1" w:themeShade="BF"/>
+          <w:sz w:val="32"/>
+          <w:szCs w:val="32"/>
+          <w:lang w:val="en-US"/>
+        </w:rPr>
+      </w:pPr>
+      <w:r>
+        <w:rPr>
+          <w:lang w:val="en-US"/>
+        </w:rPr>
+        <w:br w:type="page"/>
+      </w:r>
+    </w:p>
+    <w:p>
+      <w:pPr>
+        <w:pStyle w:val="Heading1"/>
+        <w:rPr>
+          <w:lang w:val="en-US"/>
+        </w:rPr>
+      </w:pPr>
+      <w:bookmarkStart w:id="9" w:name="_Toc96080516"/>
       <w:r>
         <w:rPr>
           <w:lang w:val="en-US"/>
@@ -878,7 +1699,7 @@
         <w:lastRenderedPageBreak/>
         <w:t>Analytic Approach</w:t>
       </w:r>
-      <w:bookmarkEnd w:id="5"/>
+      <w:bookmarkEnd w:id="9"/>
     </w:p>
     <w:p>
       <w:pPr>
@@ -1321,6 +2142,50 @@
       <w:szCs w:val="32"/>
     </w:rPr>
   </w:style>
+  <w:style w:type="paragraph" w:styleId="Heading2">
+    <w:name w:val="heading 2"/>
+    <w:basedOn w:val="Normal"/>
+    <w:next w:val="Normal"/>
+    <w:link w:val="Heading2Char"/>
+    <w:uiPriority w:val="9"/>
+    <w:unhideWhenUsed/>
+    <w:qFormat/>
+    <w:rsid w:val="00B3031E"/>
+    <w:pPr>
+      <w:keepNext/>
+      <w:keepLines/>
+      <w:spacing w:before="40" w:after="0"/>
+      <w:outlineLvl w:val="1"/>
+    </w:pPr>
+    <w:rPr>
+      <w:rFonts w:asciiTheme="majorHAnsi" w:eastAsiaTheme="majorEastAsia" w:hAnsiTheme="majorHAnsi" w:cstheme="majorBidi"/>
+      <w:color w:val="2F5496" w:themeColor="accent1" w:themeShade="BF"/>
+      <w:sz w:val="26"/>
+      <w:szCs w:val="26"/>
+    </w:rPr>
+  </w:style>
+  <w:style w:type="paragraph" w:styleId="Heading3">
+    <w:name w:val="heading 3"/>
+    <w:basedOn w:val="Normal"/>
+    <w:next w:val="Normal"/>
+    <w:link w:val="Heading3Char"/>
+    <w:uiPriority w:val="9"/>
+    <w:unhideWhenUsed/>
+    <w:qFormat/>
+    <w:rsid w:val="0054231C"/>
+    <w:pPr>
+      <w:keepNext/>
+      <w:keepLines/>
+      <w:spacing w:before="40" w:after="0"/>
+      <w:outlineLvl w:val="2"/>
+    </w:pPr>
+    <w:rPr>
+      <w:rFonts w:asciiTheme="majorHAnsi" w:eastAsiaTheme="majorEastAsia" w:hAnsiTheme="majorHAnsi" w:cstheme="majorBidi"/>
+      <w:color w:val="1F3763" w:themeColor="accent1" w:themeShade="7F"/>
+      <w:sz w:val="24"/>
+      <w:szCs w:val="24"/>
+    </w:rPr>
+  </w:style>
   <w:style w:type="character" w:default="1" w:styleId="DefaultParagraphFont">
     <w:name w:val="Default Paragraph Font"/>
     <w:uiPriority w:val="1"/>
@@ -1522,6 +2387,59 @@
       <w:color w:val="0563C1" w:themeColor="hyperlink"/>
       <w:u w:val="single"/>
     </w:rPr>
+  </w:style>
+  <w:style w:type="character" w:customStyle="1" w:styleId="Heading2Char">
+    <w:name w:val="Heading 2 Char"/>
+    <w:basedOn w:val="DefaultParagraphFont"/>
+    <w:link w:val="Heading2"/>
+    <w:uiPriority w:val="9"/>
+    <w:rsid w:val="00B3031E"/>
+    <w:rPr>
+      <w:rFonts w:asciiTheme="majorHAnsi" w:eastAsiaTheme="majorEastAsia" w:hAnsiTheme="majorHAnsi" w:cstheme="majorBidi"/>
+      <w:color w:val="2F5496" w:themeColor="accent1" w:themeShade="BF"/>
+      <w:sz w:val="26"/>
+      <w:szCs w:val="26"/>
+      <w:lang w:val="nl-NL"/>
+    </w:rPr>
+  </w:style>
+  <w:style w:type="character" w:styleId="UnresolvedMention">
+    <w:name w:val="Unresolved Mention"/>
+    <w:basedOn w:val="DefaultParagraphFont"/>
+    <w:uiPriority w:val="99"/>
+    <w:semiHidden/>
+    <w:unhideWhenUsed/>
+    <w:rsid w:val="00C9419A"/>
+    <w:rPr>
+      <w:color w:val="605E5C"/>
+      <w:shd w:val="clear" w:color="auto" w:fill="E1DFDD"/>
+    </w:rPr>
+  </w:style>
+  <w:style w:type="character" w:customStyle="1" w:styleId="Heading3Char">
+    <w:name w:val="Heading 3 Char"/>
+    <w:basedOn w:val="DefaultParagraphFont"/>
+    <w:link w:val="Heading3"/>
+    <w:uiPriority w:val="9"/>
+    <w:rsid w:val="0054231C"/>
+    <w:rPr>
+      <w:rFonts w:asciiTheme="majorHAnsi" w:eastAsiaTheme="majorEastAsia" w:hAnsiTheme="majorHAnsi" w:cstheme="majorBidi"/>
+      <w:color w:val="1F3763" w:themeColor="accent1" w:themeShade="7F"/>
+      <w:sz w:val="24"/>
+      <w:szCs w:val="24"/>
+      <w:lang w:val="nl-NL"/>
+    </w:rPr>
+  </w:style>
+  <w:style w:type="paragraph" w:styleId="TOC2">
+    <w:name w:val="toc 2"/>
+    <w:basedOn w:val="Normal"/>
+    <w:next w:val="Normal"/>
+    <w:autoRedefine/>
+    <w:uiPriority w:val="39"/>
+    <w:unhideWhenUsed/>
+    <w:rsid w:val="0054231C"/>
+    <w:pPr>
+      <w:spacing w:after="100"/>
+      <w:ind w:left="220"/>
+    </w:pPr>
   </w:style>
 </w:styles>
 </file>

</xml_diff>

<commit_message>
actively working on week3 DAIA exercise need to finish
Had to save to work on later
</commit_message>
<xml_diff>
--- a/Challenge/ChallengeProposal.docx
+++ b/Challenge/ChallengeProposal.docx
@@ -5,20 +5,38 @@
     <w:p>
       <w:pPr>
         <w:pStyle w:val="Title"/>
-      </w:pPr>
-      <w:r>
+        <w:rPr>
+          <w:lang w:val="en-US"/>
+        </w:rPr>
+      </w:pPr>
+      <w:r>
+        <w:rPr>
+          <w:lang w:val="en-US"/>
+        </w:rPr>
         <w:softHyphen/>
       </w:r>
       <w:r>
+        <w:rPr>
+          <w:lang w:val="en-US"/>
+        </w:rPr>
         <w:softHyphen/>
       </w:r>
       <w:r>
+        <w:rPr>
+          <w:lang w:val="en-US"/>
+        </w:rPr>
         <w:softHyphen/>
       </w:r>
       <w:r>
+        <w:rPr>
+          <w:lang w:val="en-US"/>
+        </w:rPr>
         <w:softHyphen/>
       </w:r>
       <w:r>
+        <w:rPr>
+          <w:lang w:val="en-US"/>
+        </w:rPr>
         <w:softHyphen/>
         <w:t>Personal Development Report</w:t>
       </w:r>
@@ -27,8 +45,14 @@
       <w:pPr>
         <w:pStyle w:val="Subtitle"/>
         <w:spacing w:after="0"/>
-      </w:pPr>
-      <w:r>
+        <w:rPr>
+          <w:lang w:val="en-US"/>
+        </w:rPr>
+      </w:pPr>
+      <w:r>
+        <w:rPr>
+          <w:lang w:val="en-US"/>
+        </w:rPr>
         <w:t>Thomas van der Molen</w:t>
       </w:r>
     </w:p>
@@ -895,10 +919,15 @@
       <w:bookmarkStart w:id="0" w:name="_Toc92797331"/>
       <w:bookmarkStart w:id="1" w:name="_Toc96080508"/>
       <w:r>
-        <w:t>Version History</w:t>
+        <w:t xml:space="preserve">Version </w:t>
+      </w:r>
+      <w:proofErr w:type="spellStart"/>
+      <w:r>
+        <w:t>History</w:t>
       </w:r>
       <w:bookmarkEnd w:id="0"/>
       <w:bookmarkEnd w:id="1"/>
+      <w:proofErr w:type="spellEnd"/>
     </w:p>
     <w:tbl>
       <w:tblPr>
@@ -1094,11 +1123,27 @@
         </w:rPr>
       </w:pPr>
       <w:bookmarkStart w:id="2" w:name="_Toc96080509"/>
+      <w:bookmarkStart w:id="3" w:name="_Toc96080514"/>
       <w:r>
         <w:rPr>
           <w:lang w:val="en-US"/>
         </w:rPr>
         <w:lastRenderedPageBreak/>
+        <w:t>Domain Understanding</w:t>
+      </w:r>
+      <w:bookmarkEnd w:id="3"/>
+    </w:p>
+    <w:p>
+      <w:pPr>
+        <w:pStyle w:val="Heading2"/>
+        <w:rPr>
+          <w:lang w:val="en-US"/>
+        </w:rPr>
+      </w:pPr>
+      <w:r>
+        <w:rPr>
+          <w:lang w:val="en-US"/>
+        </w:rPr>
         <w:t>Introduction</w:t>
       </w:r>
       <w:bookmarkEnd w:id="2"/>
@@ -1161,19 +1206,19 @@
     </w:p>
     <w:p>
       <w:pPr>
-        <w:pStyle w:val="Heading1"/>
-        <w:rPr>
-          <w:lang w:val="en-US"/>
-        </w:rPr>
-      </w:pPr>
-      <w:bookmarkStart w:id="3" w:name="_Toc96080510"/>
+        <w:pStyle w:val="Heading2"/>
+        <w:rPr>
+          <w:lang w:val="en-US"/>
+        </w:rPr>
+      </w:pPr>
+      <w:bookmarkStart w:id="4" w:name="_Toc96080510"/>
       <w:r>
         <w:rPr>
           <w:lang w:val="en-US"/>
         </w:rPr>
         <w:t>Problem Statement</w:t>
       </w:r>
-      <w:bookmarkEnd w:id="3"/>
+      <w:bookmarkEnd w:id="4"/>
     </w:p>
     <w:p>
       <w:pPr>
@@ -1208,20 +1253,19 @@
     </w:p>
     <w:p>
       <w:pPr>
-        <w:pStyle w:val="Heading2"/>
-        <w:ind w:firstLine="720"/>
-        <w:rPr>
-          <w:lang w:val="en-US"/>
-        </w:rPr>
-      </w:pPr>
-      <w:bookmarkStart w:id="4" w:name="_Toc96080511"/>
+        <w:pStyle w:val="Heading3"/>
+        <w:rPr>
+          <w:lang w:val="en-US"/>
+        </w:rPr>
+      </w:pPr>
+      <w:bookmarkStart w:id="5" w:name="_Toc96080511"/>
       <w:r>
         <w:rPr>
           <w:lang w:val="en-US"/>
         </w:rPr>
         <w:t>Sub Questions</w:t>
       </w:r>
-      <w:bookmarkEnd w:id="4"/>
+      <w:bookmarkEnd w:id="5"/>
     </w:p>
     <w:p>
       <w:pPr>
@@ -1246,13 +1290,7 @@
         <w:rPr>
           <w:lang w:val="en-US"/>
         </w:rPr>
-        <w:t>https://fhict.instructure.com/courses/12255/assignments/199456?module_item_id=763437</w:t>
-      </w:r>
-      <w:r>
-        <w:rPr>
-          <w:lang w:val="en-US"/>
-        </w:rPr>
-        <w:t xml:space="preserve"> </w:t>
+        <w:t xml:space="preserve">https://fhict.instructure.com/courses/12255/assignments/199456?module_item_id=763437 </w:t>
       </w:r>
     </w:p>
     <w:p>
@@ -1274,12 +1312,12 @@
     </w:p>
     <w:p>
       <w:pPr>
-        <w:pStyle w:val="Heading1"/>
-        <w:rPr>
-          <w:lang w:val="en-US"/>
-        </w:rPr>
-      </w:pPr>
-      <w:bookmarkStart w:id="5" w:name="_Toc96080512"/>
+        <w:pStyle w:val="Heading2"/>
+        <w:rPr>
+          <w:lang w:val="en-US"/>
+        </w:rPr>
+      </w:pPr>
+      <w:bookmarkStart w:id="6" w:name="_Toc96080512"/>
       <w:r>
         <w:rPr>
           <w:lang w:val="en-US"/>
@@ -1293,7 +1331,7 @@
         </w:rPr>
         <w:t xml:space="preserve"> Audience</w:t>
       </w:r>
-      <w:bookmarkEnd w:id="5"/>
+      <w:bookmarkEnd w:id="6"/>
     </w:p>
     <w:p>
       <w:pPr>
@@ -1391,19 +1429,7 @@
         <w:rPr>
           <w:lang w:val="en-US"/>
         </w:rPr>
-        <w:t xml:space="preserve">Further from the actual production and </w:t>
-      </w:r>
-      <w:r>
-        <w:rPr>
-          <w:lang w:val="en-US"/>
-        </w:rPr>
-        <w:t xml:space="preserve">distribution </w:t>
-      </w:r>
-      <w:r>
-        <w:rPr>
-          <w:lang w:val="en-US"/>
-        </w:rPr>
-        <w:t xml:space="preserve">process are companies such as </w:t>
+        <w:t xml:space="preserve">Further from the actual production and distribution process are companies such as </w:t>
       </w:r>
       <w:hyperlink r:id="rId10" w:history="1">
         <w:r>
@@ -1461,21 +1487,30 @@
           <w:color w:val="FF0000"/>
           <w:lang w:val="en-US"/>
         </w:rPr>
-        <w:t>WHO AM I GOING TO FOCUS ON</w:t>
-      </w:r>
-    </w:p>
-    <w:p>
-      <w:pPr>
+        <w:t xml:space="preserve">WHO AM I GOING TO FOCUS </w:t>
+      </w:r>
+      <w:proofErr w:type="gramStart"/>
+      <w:r>
         <w:rPr>
           <w:color w:val="FF0000"/>
           <w:lang w:val="en-US"/>
         </w:rPr>
-      </w:pPr>
-      <w:r>
+        <w:t>ON</w:t>
+      </w:r>
+      <w:proofErr w:type="gramEnd"/>
+    </w:p>
+    <w:p>
+      <w:pPr>
         <w:rPr>
           <w:color w:val="FF0000"/>
           <w:lang w:val="en-US"/>
         </w:rPr>
+      </w:pPr>
+      <w:r>
+        <w:rPr>
+          <w:color w:val="FF0000"/>
+          <w:lang w:val="en-US"/>
+        </w:rPr>
         <w:t>https://en.wikipedia.org/wiki/Film_budgeting</w:t>
       </w:r>
     </w:p>
@@ -1486,7 +1521,7 @@
           <w:lang w:val="en-US"/>
         </w:rPr>
       </w:pPr>
-      <w:bookmarkStart w:id="6" w:name="_Toc96080513"/>
+      <w:bookmarkStart w:id="7" w:name="_Toc96080513"/>
       <w:r>
         <w:rPr>
           <w:lang w:val="en-US"/>
@@ -1499,7 +1534,7 @@
         </w:rPr>
         <w:t xml:space="preserve"> Sourcing</w:t>
       </w:r>
-      <w:bookmarkEnd w:id="6"/>
+      <w:bookmarkEnd w:id="7"/>
     </w:p>
     <w:p>
       <w:pPr>
@@ -1623,75 +1658,7 @@
           <w:lang w:val="en-US"/>
         </w:rPr>
       </w:pPr>
-      <w:bookmarkStart w:id="7" w:name="_Toc96080514"/>
-      <w:r>
-        <w:rPr>
-          <w:lang w:val="en-US"/>
-        </w:rPr>
-        <w:lastRenderedPageBreak/>
-        <w:t>Domain Understanding</w:t>
-      </w:r>
-      <w:bookmarkEnd w:id="7"/>
-    </w:p>
-    <w:p>
-      <w:pPr>
-        <w:rPr>
-          <w:rFonts w:asciiTheme="majorHAnsi" w:eastAsiaTheme="majorEastAsia" w:hAnsiTheme="majorHAnsi" w:cstheme="majorBidi"/>
-          <w:color w:val="2F5496" w:themeColor="accent1" w:themeShade="BF"/>
-          <w:sz w:val="32"/>
-          <w:szCs w:val="32"/>
-          <w:lang w:val="en-US"/>
-        </w:rPr>
-      </w:pPr>
-      <w:r>
-        <w:rPr>
-          <w:lang w:val="en-US"/>
-        </w:rPr>
-        <w:br w:type="page"/>
-      </w:r>
-    </w:p>
-    <w:p>
-      <w:pPr>
-        <w:pStyle w:val="Heading1"/>
-        <w:rPr>
-          <w:lang w:val="en-US"/>
-        </w:rPr>
-      </w:pPr>
-      <w:bookmarkStart w:id="8" w:name="_Toc96080515"/>
-      <w:r>
-        <w:rPr>
-          <w:lang w:val="en-US"/>
-        </w:rPr>
-        <w:lastRenderedPageBreak/>
-        <w:t>Data Sourcing</w:t>
-      </w:r>
-      <w:bookmarkEnd w:id="8"/>
-    </w:p>
-    <w:p>
-      <w:pPr>
-        <w:rPr>
-          <w:rFonts w:asciiTheme="majorHAnsi" w:eastAsiaTheme="majorEastAsia" w:hAnsiTheme="majorHAnsi" w:cstheme="majorBidi"/>
-          <w:color w:val="2F5496" w:themeColor="accent1" w:themeShade="BF"/>
-          <w:sz w:val="32"/>
-          <w:szCs w:val="32"/>
-          <w:lang w:val="en-US"/>
-        </w:rPr>
-      </w:pPr>
-      <w:r>
-        <w:rPr>
-          <w:lang w:val="en-US"/>
-        </w:rPr>
-        <w:br w:type="page"/>
-      </w:r>
-    </w:p>
-    <w:p>
-      <w:pPr>
-        <w:pStyle w:val="Heading1"/>
-        <w:rPr>
-          <w:lang w:val="en-US"/>
-        </w:rPr>
-      </w:pPr>
-      <w:bookmarkStart w:id="9" w:name="_Toc96080516"/>
+      <w:bookmarkStart w:id="8" w:name="_Toc96080516"/>
       <w:r>
         <w:rPr>
           <w:lang w:val="en-US"/>
@@ -1699,7 +1666,7 @@
         <w:lastRenderedPageBreak/>
         <w:t>Analytic Approach</w:t>
       </w:r>
-      <w:bookmarkEnd w:id="9"/>
+      <w:bookmarkEnd w:id="8"/>
     </w:p>
     <w:p>
       <w:pPr>

</xml_diff>

<commit_message>
Worked on challenge proposal structure
</commit_message>
<xml_diff>
--- a/Challenge/ChallengeProposal.docx
+++ b/Challenge/ChallengeProposal.docx
@@ -13,32 +13,25 @@
         <w:rPr>
           <w:lang w:val="en-US"/>
         </w:rPr>
-        <w:softHyphen/>
-      </w:r>
-      <w:r>
-        <w:rPr>
-          <w:lang w:val="en-US"/>
-        </w:rPr>
-        <w:softHyphen/>
-      </w:r>
-      <w:r>
-        <w:rPr>
-          <w:lang w:val="en-US"/>
-        </w:rPr>
-        <w:softHyphen/>
-      </w:r>
-      <w:r>
-        <w:rPr>
-          <w:lang w:val="en-US"/>
-        </w:rPr>
-        <w:softHyphen/>
-      </w:r>
-      <w:r>
-        <w:rPr>
-          <w:lang w:val="en-US"/>
-        </w:rPr>
-        <w:softHyphen/>
-        <w:t>Personal Development Report</w:t>
+        <w:t xml:space="preserve">Challenge Proposal </w:t>
+      </w:r>
+    </w:p>
+    <w:p>
+      <w:pPr>
+        <w:pStyle w:val="Subtitle"/>
+        <w:rPr>
+          <w:rStyle w:val="SubtleEmphasis"/>
+          <w:sz w:val="36"/>
+          <w:szCs w:val="36"/>
+        </w:rPr>
+      </w:pPr>
+      <w:r>
+        <w:rPr>
+          <w:rStyle w:val="SubtleEmphasis"/>
+          <w:sz w:val="36"/>
+          <w:szCs w:val="36"/>
+        </w:rPr>
+        <w:t>Predicting Movie Earnings</w:t>
       </w:r>
     </w:p>
     <w:p>
@@ -65,9 +58,19 @@
       </w:r>
     </w:p>
     <w:p/>
-    <w:p/>
-    <w:p/>
-    <w:p/>
+    <w:p>
+      <w:pPr>
+        <w:rPr>
+          <w:color w:val="FF0000"/>
+        </w:rPr>
+      </w:pPr>
+      <w:r>
+        <w:rPr>
+          <w:color w:val="FF0000"/>
+        </w:rPr>
+        <w:t xml:space="preserve">Make this into a notebook instead </w:t>
+      </w:r>
+    </w:p>
     <w:p/>
     <w:p/>
     <w:p/>
@@ -176,7 +179,7 @@
           </w:tcPr>
           <w:p>
             <w:r>
-              <w:t>Personal Development Report</w:t>
+              <w:t>Challenge Proposal</w:t>
             </w:r>
           </w:p>
         </w:tc>
@@ -201,7 +204,7 @@
               <w:t>1.</w:t>
             </w:r>
             <w:r>
-              <w:t>1</w:t>
+              <w:t>2</w:t>
             </w:r>
           </w:p>
         </w:tc>
@@ -262,7 +265,7 @@
           <w:r>
             <w:fldChar w:fldCharType="separate"/>
           </w:r>
-          <w:hyperlink w:anchor="_Toc96080508" w:history="1">
+          <w:hyperlink w:anchor="_Toc96675406" w:history="1">
             <w:r>
               <w:rPr>
                 <w:rStyle w:val="Hyperlink"/>
@@ -289,7 +292,7 @@
                 <w:noProof/>
                 <w:webHidden/>
               </w:rPr>
-              <w:instrText xml:space="preserve"> PAGEREF _Toc96080508 \h </w:instrText>
+              <w:instrText xml:space="preserve"> PAGEREF _Toc96675406 \h </w:instrText>
             </w:r>
             <w:r>
               <w:rPr>
@@ -332,13 +335,84 @@
               <w:lang w:val="en-NL" w:eastAsia="en-NL"/>
             </w:rPr>
           </w:pPr>
-          <w:hyperlink w:anchor="_Toc96080509" w:history="1">
+          <w:hyperlink w:anchor="_Toc96675407" w:history="1">
             <w:r>
               <w:rPr>
                 <w:rStyle w:val="Hyperlink"/>
                 <w:noProof/>
                 <w:lang w:val="en-US"/>
               </w:rPr>
+              <w:t>Domain Understanding (Chapter 1)</w:t>
+            </w:r>
+            <w:r>
+              <w:rPr>
+                <w:noProof/>
+                <w:webHidden/>
+              </w:rPr>
+              <w:tab/>
+            </w:r>
+            <w:r>
+              <w:rPr>
+                <w:noProof/>
+                <w:webHidden/>
+              </w:rPr>
+              <w:fldChar w:fldCharType="begin"/>
+            </w:r>
+            <w:r>
+              <w:rPr>
+                <w:noProof/>
+                <w:webHidden/>
+              </w:rPr>
+              <w:instrText xml:space="preserve"> PAGEREF _Toc96675407 \h </w:instrText>
+            </w:r>
+            <w:r>
+              <w:rPr>
+                <w:noProof/>
+                <w:webHidden/>
+              </w:rPr>
+            </w:r>
+            <w:r>
+              <w:rPr>
+                <w:noProof/>
+                <w:webHidden/>
+              </w:rPr>
+              <w:fldChar w:fldCharType="separate"/>
+            </w:r>
+            <w:r>
+              <w:rPr>
+                <w:noProof/>
+                <w:webHidden/>
+              </w:rPr>
+              <w:t>3</w:t>
+            </w:r>
+            <w:r>
+              <w:rPr>
+                <w:noProof/>
+                <w:webHidden/>
+              </w:rPr>
+              <w:fldChar w:fldCharType="end"/>
+            </w:r>
+          </w:hyperlink>
+        </w:p>
+        <w:p>
+          <w:pPr>
+            <w:pStyle w:val="TOC2"/>
+            <w:tabs>
+              <w:tab w:val="right" w:leader="dot" w:pos="9016"/>
+            </w:tabs>
+            <w:rPr>
+              <w:rFonts w:eastAsiaTheme="minorEastAsia"/>
+              <w:noProof/>
+              <w:lang w:val="en-NL" w:eastAsia="en-NL"/>
+            </w:rPr>
+          </w:pPr>
+          <w:hyperlink w:anchor="_Toc96675408" w:history="1">
+            <w:r>
+              <w:rPr>
+                <w:rStyle w:val="Hyperlink"/>
+                <w:noProof/>
+                <w:lang w:val="en-US"/>
+              </w:rPr>
               <w:t>Introduction</w:t>
             </w:r>
             <w:r>
@@ -360,7 +434,7 @@
                 <w:noProof/>
                 <w:webHidden/>
               </w:rPr>
-              <w:instrText xml:space="preserve"> PAGEREF _Toc96080509 \h </w:instrText>
+              <w:instrText xml:space="preserve"> PAGEREF _Toc96675408 \h </w:instrText>
             </w:r>
             <w:r>
               <w:rPr>
@@ -381,6 +455,219 @@
                 <w:webHidden/>
               </w:rPr>
               <w:t>3</w:t>
+            </w:r>
+            <w:r>
+              <w:rPr>
+                <w:noProof/>
+                <w:webHidden/>
+              </w:rPr>
+              <w:fldChar w:fldCharType="end"/>
+            </w:r>
+          </w:hyperlink>
+        </w:p>
+        <w:p>
+          <w:pPr>
+            <w:pStyle w:val="TOC2"/>
+            <w:tabs>
+              <w:tab w:val="right" w:leader="dot" w:pos="9016"/>
+            </w:tabs>
+            <w:rPr>
+              <w:rFonts w:eastAsiaTheme="minorEastAsia"/>
+              <w:noProof/>
+              <w:lang w:val="en-NL" w:eastAsia="en-NL"/>
+            </w:rPr>
+          </w:pPr>
+          <w:hyperlink w:anchor="_Toc96675409" w:history="1">
+            <w:r>
+              <w:rPr>
+                <w:rStyle w:val="Hyperlink"/>
+                <w:noProof/>
+                <w:lang w:val="en-US"/>
+              </w:rPr>
+              <w:t>Problem Statement</w:t>
+            </w:r>
+            <w:r>
+              <w:rPr>
+                <w:noProof/>
+                <w:webHidden/>
+              </w:rPr>
+              <w:tab/>
+            </w:r>
+            <w:r>
+              <w:rPr>
+                <w:noProof/>
+                <w:webHidden/>
+              </w:rPr>
+              <w:fldChar w:fldCharType="begin"/>
+            </w:r>
+            <w:r>
+              <w:rPr>
+                <w:noProof/>
+                <w:webHidden/>
+              </w:rPr>
+              <w:instrText xml:space="preserve"> PAGEREF _Toc96675409 \h </w:instrText>
+            </w:r>
+            <w:r>
+              <w:rPr>
+                <w:noProof/>
+                <w:webHidden/>
+              </w:rPr>
+            </w:r>
+            <w:r>
+              <w:rPr>
+                <w:noProof/>
+                <w:webHidden/>
+              </w:rPr>
+              <w:fldChar w:fldCharType="separate"/>
+            </w:r>
+            <w:r>
+              <w:rPr>
+                <w:noProof/>
+                <w:webHidden/>
+              </w:rPr>
+              <w:t>3</w:t>
+            </w:r>
+            <w:r>
+              <w:rPr>
+                <w:noProof/>
+                <w:webHidden/>
+              </w:rPr>
+              <w:fldChar w:fldCharType="end"/>
+            </w:r>
+          </w:hyperlink>
+        </w:p>
+        <w:p>
+          <w:pPr>
+            <w:pStyle w:val="TOC2"/>
+            <w:tabs>
+              <w:tab w:val="right" w:leader="dot" w:pos="9016"/>
+            </w:tabs>
+            <w:rPr>
+              <w:rFonts w:eastAsiaTheme="minorEastAsia"/>
+              <w:noProof/>
+              <w:lang w:val="en-NL" w:eastAsia="en-NL"/>
+            </w:rPr>
+          </w:pPr>
+          <w:hyperlink w:anchor="_Toc96675410" w:history="1">
+            <w:r>
+              <w:rPr>
+                <w:rStyle w:val="Hyperlink"/>
+                <w:noProof/>
+                <w:lang w:val="en-US"/>
+              </w:rPr>
+              <w:t>Target Audience</w:t>
+            </w:r>
+            <w:r>
+              <w:rPr>
+                <w:noProof/>
+                <w:webHidden/>
+              </w:rPr>
+              <w:tab/>
+            </w:r>
+            <w:r>
+              <w:rPr>
+                <w:noProof/>
+                <w:webHidden/>
+              </w:rPr>
+              <w:fldChar w:fldCharType="begin"/>
+            </w:r>
+            <w:r>
+              <w:rPr>
+                <w:noProof/>
+                <w:webHidden/>
+              </w:rPr>
+              <w:instrText xml:space="preserve"> PAGEREF _Toc96675410 \h </w:instrText>
+            </w:r>
+            <w:r>
+              <w:rPr>
+                <w:noProof/>
+                <w:webHidden/>
+              </w:rPr>
+            </w:r>
+            <w:r>
+              <w:rPr>
+                <w:noProof/>
+                <w:webHidden/>
+              </w:rPr>
+              <w:fldChar w:fldCharType="separate"/>
+            </w:r>
+            <w:r>
+              <w:rPr>
+                <w:noProof/>
+                <w:webHidden/>
+              </w:rPr>
+              <w:t>4</w:t>
+            </w:r>
+            <w:r>
+              <w:rPr>
+                <w:noProof/>
+                <w:webHidden/>
+              </w:rPr>
+              <w:fldChar w:fldCharType="end"/>
+            </w:r>
+          </w:hyperlink>
+        </w:p>
+        <w:p>
+          <w:pPr>
+            <w:pStyle w:val="TOC2"/>
+            <w:tabs>
+              <w:tab w:val="right" w:leader="dot" w:pos="9016"/>
+            </w:tabs>
+            <w:rPr>
+              <w:rFonts w:eastAsiaTheme="minorEastAsia"/>
+              <w:noProof/>
+              <w:lang w:val="en-NL" w:eastAsia="en-NL"/>
+            </w:rPr>
+          </w:pPr>
+          <w:hyperlink w:anchor="_Toc96675411" w:history="1">
+            <w:r>
+              <w:rPr>
+                <w:rStyle w:val="Hyperlink"/>
+                <w:noProof/>
+                <w:lang w:val="en-US"/>
+              </w:rPr>
+              <w:t>Expert Domain Clarification</w:t>
+            </w:r>
+            <w:r>
+              <w:rPr>
+                <w:noProof/>
+                <w:webHidden/>
+              </w:rPr>
+              <w:tab/>
+            </w:r>
+            <w:r>
+              <w:rPr>
+                <w:noProof/>
+                <w:webHidden/>
+              </w:rPr>
+              <w:fldChar w:fldCharType="begin"/>
+            </w:r>
+            <w:r>
+              <w:rPr>
+                <w:noProof/>
+                <w:webHidden/>
+              </w:rPr>
+              <w:instrText xml:space="preserve"> PAGEREF _Toc96675411 \h </w:instrText>
+            </w:r>
+            <w:r>
+              <w:rPr>
+                <w:noProof/>
+                <w:webHidden/>
+              </w:rPr>
+            </w:r>
+            <w:r>
+              <w:rPr>
+                <w:noProof/>
+                <w:webHidden/>
+              </w:rPr>
+              <w:fldChar w:fldCharType="separate"/>
+            </w:r>
+            <w:r>
+              <w:rPr>
+                <w:noProof/>
+                <w:webHidden/>
+              </w:rPr>
+              <w:t>4</w:t>
             </w:r>
             <w:r>
               <w:rPr>
@@ -403,14 +690,14 @@
               <w:lang w:val="en-NL" w:eastAsia="en-NL"/>
             </w:rPr>
           </w:pPr>
-          <w:hyperlink w:anchor="_Toc96080510" w:history="1">
+          <w:hyperlink w:anchor="_Toc96675412" w:history="1">
             <w:r>
               <w:rPr>
                 <w:rStyle w:val="Hyperlink"/>
                 <w:noProof/>
                 <w:lang w:val="en-US"/>
               </w:rPr>
-              <w:t>Problem Statement</w:t>
+              <w:t>Data Sourcing (Chapter 2)</w:t>
             </w:r>
             <w:r>
               <w:rPr>
@@ -431,7 +718,7 @@
                 <w:noProof/>
                 <w:webHidden/>
               </w:rPr>
-              <w:instrText xml:space="preserve"> PAGEREF _Toc96080510 \h </w:instrText>
+              <w:instrText xml:space="preserve"> PAGEREF _Toc96675412 \h </w:instrText>
             </w:r>
             <w:r>
               <w:rPr>
@@ -451,7 +738,7 @@
                 <w:noProof/>
                 <w:webHidden/>
               </w:rPr>
-              <w:t>3</w:t>
+              <w:t>4</w:t>
             </w:r>
             <w:r>
               <w:rPr>
@@ -474,14 +761,14 @@
               <w:lang w:val="en-NL" w:eastAsia="en-NL"/>
             </w:rPr>
           </w:pPr>
-          <w:hyperlink w:anchor="_Toc96080511" w:history="1">
+          <w:hyperlink w:anchor="_Toc96675413" w:history="1">
             <w:r>
               <w:rPr>
                 <w:rStyle w:val="Hyperlink"/>
                 <w:noProof/>
                 <w:lang w:val="en-US"/>
               </w:rPr>
-              <w:t>Sub Questions</w:t>
+              <w:t>Exploratory Data Analysis</w:t>
             </w:r>
             <w:r>
               <w:rPr>
@@ -502,7 +789,7 @@
                 <w:noProof/>
                 <w:webHidden/>
               </w:rPr>
-              <w:instrText xml:space="preserve"> PAGEREF _Toc96080511 \h </w:instrText>
+              <w:instrText xml:space="preserve"> PAGEREF _Toc96675413 \h </w:instrText>
             </w:r>
             <w:r>
               <w:rPr>
@@ -522,7 +809,7 @@
                 <w:noProof/>
                 <w:webHidden/>
               </w:rPr>
-              <w:t>3</w:t>
+              <w:t>4</w:t>
             </w:r>
             <w:r>
               <w:rPr>
@@ -545,14 +832,14 @@
               <w:lang w:val="en-NL" w:eastAsia="en-NL"/>
             </w:rPr>
           </w:pPr>
-          <w:hyperlink w:anchor="_Toc96080512" w:history="1">
+          <w:hyperlink w:anchor="_Toc96675414" w:history="1">
             <w:r>
               <w:rPr>
                 <w:rStyle w:val="Hyperlink"/>
                 <w:noProof/>
                 <w:lang w:val="en-US"/>
               </w:rPr>
-              <w:t>Target Audience</w:t>
+              <w:t>Analytic Approach (Chapter 3)</w:t>
             </w:r>
             <w:r>
               <w:rPr>
@@ -573,7 +860,7 @@
                 <w:noProof/>
                 <w:webHidden/>
               </w:rPr>
-              <w:instrText xml:space="preserve"> PAGEREF _Toc96080512 \h </w:instrText>
+              <w:instrText xml:space="preserve"> PAGEREF _Toc96675414 \h </w:instrText>
             </w:r>
             <w:r>
               <w:rPr>
@@ -593,7 +880,7 @@
                 <w:noProof/>
                 <w:webHidden/>
               </w:rPr>
-              <w:t>4</w:t>
+              <w:t>5</w:t>
             </w:r>
             <w:r>
               <w:rPr>
@@ -616,14 +903,14 @@
               <w:lang w:val="en-NL" w:eastAsia="en-NL"/>
             </w:rPr>
           </w:pPr>
-          <w:hyperlink w:anchor="_Toc96080513" w:history="1">
+          <w:hyperlink w:anchor="_Toc96675415" w:history="1">
             <w:r>
               <w:rPr>
                 <w:rStyle w:val="Hyperlink"/>
                 <w:noProof/>
                 <w:lang w:val="en-US"/>
               </w:rPr>
-              <w:t>Data Sourcing</w:t>
+              <w:t>Evaluation (Chapter 4)</w:t>
             </w:r>
             <w:r>
               <w:rPr>
@@ -644,7 +931,7 @@
                 <w:noProof/>
                 <w:webHidden/>
               </w:rPr>
-              <w:instrText xml:space="preserve"> PAGEREF _Toc96080513 \h </w:instrText>
+              <w:instrText xml:space="preserve"> PAGEREF _Toc96675415 \h </w:instrText>
             </w:r>
             <w:r>
               <w:rPr>
@@ -664,220 +951,7 @@
                 <w:noProof/>
                 <w:webHidden/>
               </w:rPr>
-              <w:t>4</w:t>
-            </w:r>
-            <w:r>
-              <w:rPr>
-                <w:noProof/>
-                <w:webHidden/>
-              </w:rPr>
-              <w:fldChar w:fldCharType="end"/>
-            </w:r>
-          </w:hyperlink>
-        </w:p>
-        <w:p>
-          <w:pPr>
-            <w:pStyle w:val="TOC1"/>
-            <w:tabs>
-              <w:tab w:val="right" w:leader="dot" w:pos="9016"/>
-            </w:tabs>
-            <w:rPr>
-              <w:rFonts w:eastAsiaTheme="minorEastAsia"/>
-              <w:noProof/>
-              <w:lang w:val="en-NL" w:eastAsia="en-NL"/>
-            </w:rPr>
-          </w:pPr>
-          <w:hyperlink w:anchor="_Toc96080514" w:history="1">
-            <w:r>
-              <w:rPr>
-                <w:rStyle w:val="Hyperlink"/>
-                <w:noProof/>
-                <w:lang w:val="en-US"/>
-              </w:rPr>
-              <w:t>Domain Understanding</w:t>
-            </w:r>
-            <w:r>
-              <w:rPr>
-                <w:noProof/>
-                <w:webHidden/>
-              </w:rPr>
-              <w:tab/>
-            </w:r>
-            <w:r>
-              <w:rPr>
-                <w:noProof/>
-                <w:webHidden/>
-              </w:rPr>
-              <w:fldChar w:fldCharType="begin"/>
-            </w:r>
-            <w:r>
-              <w:rPr>
-                <w:noProof/>
-                <w:webHidden/>
-              </w:rPr>
-              <w:instrText xml:space="preserve"> PAGEREF _Toc96080514 \h </w:instrText>
-            </w:r>
-            <w:r>
-              <w:rPr>
-                <w:noProof/>
-                <w:webHidden/>
-              </w:rPr>
-            </w:r>
-            <w:r>
-              <w:rPr>
-                <w:noProof/>
-                <w:webHidden/>
-              </w:rPr>
-              <w:fldChar w:fldCharType="separate"/>
-            </w:r>
-            <w:r>
-              <w:rPr>
-                <w:noProof/>
-                <w:webHidden/>
-              </w:rPr>
-              <w:t>5</w:t>
-            </w:r>
-            <w:r>
-              <w:rPr>
-                <w:noProof/>
-                <w:webHidden/>
-              </w:rPr>
-              <w:fldChar w:fldCharType="end"/>
-            </w:r>
-          </w:hyperlink>
-        </w:p>
-        <w:p>
-          <w:pPr>
-            <w:pStyle w:val="TOC1"/>
-            <w:tabs>
-              <w:tab w:val="right" w:leader="dot" w:pos="9016"/>
-            </w:tabs>
-            <w:rPr>
-              <w:rFonts w:eastAsiaTheme="minorEastAsia"/>
-              <w:noProof/>
-              <w:lang w:val="en-NL" w:eastAsia="en-NL"/>
-            </w:rPr>
-          </w:pPr>
-          <w:hyperlink w:anchor="_Toc96080515" w:history="1">
-            <w:r>
-              <w:rPr>
-                <w:rStyle w:val="Hyperlink"/>
-                <w:noProof/>
-                <w:lang w:val="en-US"/>
-              </w:rPr>
-              <w:t>Data Sourcing</w:t>
-            </w:r>
-            <w:r>
-              <w:rPr>
-                <w:noProof/>
-                <w:webHidden/>
-              </w:rPr>
-              <w:tab/>
-            </w:r>
-            <w:r>
-              <w:rPr>
-                <w:noProof/>
-                <w:webHidden/>
-              </w:rPr>
-              <w:fldChar w:fldCharType="begin"/>
-            </w:r>
-            <w:r>
-              <w:rPr>
-                <w:noProof/>
-                <w:webHidden/>
-              </w:rPr>
-              <w:instrText xml:space="preserve"> PAGEREF _Toc96080515 \h </w:instrText>
-            </w:r>
-            <w:r>
-              <w:rPr>
-                <w:noProof/>
-                <w:webHidden/>
-              </w:rPr>
-            </w:r>
-            <w:r>
-              <w:rPr>
-                <w:noProof/>
-                <w:webHidden/>
-              </w:rPr>
-              <w:fldChar w:fldCharType="separate"/>
-            </w:r>
-            <w:r>
-              <w:rPr>
-                <w:noProof/>
-                <w:webHidden/>
-              </w:rPr>
               <w:t>6</w:t>
-            </w:r>
-            <w:r>
-              <w:rPr>
-                <w:noProof/>
-                <w:webHidden/>
-              </w:rPr>
-              <w:fldChar w:fldCharType="end"/>
-            </w:r>
-          </w:hyperlink>
-        </w:p>
-        <w:p>
-          <w:pPr>
-            <w:pStyle w:val="TOC1"/>
-            <w:tabs>
-              <w:tab w:val="right" w:leader="dot" w:pos="9016"/>
-            </w:tabs>
-            <w:rPr>
-              <w:rFonts w:eastAsiaTheme="minorEastAsia"/>
-              <w:noProof/>
-              <w:lang w:val="en-NL" w:eastAsia="en-NL"/>
-            </w:rPr>
-          </w:pPr>
-          <w:hyperlink w:anchor="_Toc96080516" w:history="1">
-            <w:r>
-              <w:rPr>
-                <w:rStyle w:val="Hyperlink"/>
-                <w:noProof/>
-                <w:lang w:val="en-US"/>
-              </w:rPr>
-              <w:t>Analytic Approach</w:t>
-            </w:r>
-            <w:r>
-              <w:rPr>
-                <w:noProof/>
-                <w:webHidden/>
-              </w:rPr>
-              <w:tab/>
-            </w:r>
-            <w:r>
-              <w:rPr>
-                <w:noProof/>
-                <w:webHidden/>
-              </w:rPr>
-              <w:fldChar w:fldCharType="begin"/>
-            </w:r>
-            <w:r>
-              <w:rPr>
-                <w:noProof/>
-                <w:webHidden/>
-              </w:rPr>
-              <w:instrText xml:space="preserve"> PAGEREF _Toc96080516 \h </w:instrText>
-            </w:r>
-            <w:r>
-              <w:rPr>
-                <w:noProof/>
-                <w:webHidden/>
-              </w:rPr>
-            </w:r>
-            <w:r>
-              <w:rPr>
-                <w:noProof/>
-                <w:webHidden/>
-              </w:rPr>
-              <w:fldChar w:fldCharType="separate"/>
-            </w:r>
-            <w:r>
-              <w:rPr>
-                <w:noProof/>
-                <w:webHidden/>
-              </w:rPr>
-              <w:t>7</w:t>
             </w:r>
             <w:r>
               <w:rPr>
@@ -917,17 +991,12 @@
         <w:pStyle w:val="Heading1"/>
       </w:pPr>
       <w:bookmarkStart w:id="0" w:name="_Toc92797331"/>
-      <w:bookmarkStart w:id="1" w:name="_Toc96080508"/>
-      <w:r>
-        <w:t xml:space="preserve">Version </w:t>
-      </w:r>
-      <w:proofErr w:type="spellStart"/>
-      <w:r>
-        <w:t>History</w:t>
+      <w:bookmarkStart w:id="1" w:name="_Toc96675406"/>
+      <w:r>
+        <w:t>Version History</w:t>
       </w:r>
       <w:bookmarkEnd w:id="0"/>
       <w:bookmarkEnd w:id="1"/>
-      <w:proofErr w:type="spellEnd"/>
     </w:p>
     <w:tbl>
       <w:tblPr>
@@ -1094,6 +1163,46 @@
           </w:p>
         </w:tc>
       </w:tr>
+      <w:tr>
+        <w:tc>
+          <w:tcPr>
+            <w:tcW w:w="896" w:type="dxa"/>
+          </w:tcPr>
+          <w:p>
+            <w:r>
+              <w:t>1.2</w:t>
+            </w:r>
+          </w:p>
+        </w:tc>
+        <w:tc>
+          <w:tcPr>
+            <w:tcW w:w="1367" w:type="dxa"/>
+          </w:tcPr>
+          <w:p>
+            <w:r>
+              <w:t>25-02-2022</w:t>
+            </w:r>
+          </w:p>
+        </w:tc>
+        <w:tc>
+          <w:tcPr>
+            <w:tcW w:w="6753" w:type="dxa"/>
+          </w:tcPr>
+          <w:p>
+            <w:pPr>
+              <w:rPr>
+                <w:lang w:val="en-US"/>
+              </w:rPr>
+            </w:pPr>
+            <w:r>
+              <w:rPr>
+                <w:lang w:val="en-US"/>
+              </w:rPr>
+              <w:t>Added more structure based on SI lecture</w:t>
+            </w:r>
+          </w:p>
+        </w:tc>
+      </w:tr>
     </w:tbl>
     <w:p>
       <w:pPr>
@@ -1119,11 +1228,11 @@
       <w:pPr>
         <w:pStyle w:val="Heading1"/>
         <w:rPr>
-          <w:lang w:val="en-US"/>
-        </w:rPr>
-      </w:pPr>
-      <w:bookmarkStart w:id="2" w:name="_Toc96080509"/>
-      <w:bookmarkStart w:id="3" w:name="_Toc96080514"/>
+          <w:color w:val="FF0000"/>
+          <w:lang w:val="en-US"/>
+        </w:rPr>
+      </w:pPr>
+      <w:bookmarkStart w:id="2" w:name="_Toc96675407"/>
       <w:r>
         <w:rPr>
           <w:lang w:val="en-US"/>
@@ -1131,22 +1240,36 @@
         <w:lastRenderedPageBreak/>
         <w:t>Domain Understanding</w:t>
       </w:r>
+      <w:r>
+        <w:rPr>
+          <w:lang w:val="en-US"/>
+        </w:rPr>
+        <w:t xml:space="preserve"> </w:t>
+      </w:r>
+      <w:r>
+        <w:rPr>
+          <w:color w:val="FF0000"/>
+          <w:lang w:val="en-US"/>
+        </w:rPr>
+        <w:t>(Chapter 1)</w:t>
+      </w:r>
+      <w:bookmarkEnd w:id="2"/>
+    </w:p>
+    <w:p>
+      <w:pPr>
+        <w:pStyle w:val="Heading2"/>
+        <w:rPr>
+          <w:lang w:val="en-US"/>
+        </w:rPr>
+      </w:pPr>
+      <w:bookmarkStart w:id="3" w:name="_Toc96675408"/>
+      <w:r>
+        <w:rPr>
+          <w:lang w:val="en-US"/>
+        </w:rPr>
+        <w:t>Introduction</w:t>
+      </w:r>
       <w:bookmarkEnd w:id="3"/>
-    </w:p>
-    <w:p>
-      <w:pPr>
-        <w:pStyle w:val="Heading2"/>
-        <w:rPr>
-          <w:lang w:val="en-US"/>
-        </w:rPr>
-      </w:pPr>
-      <w:r>
-        <w:rPr>
-          <w:lang w:val="en-US"/>
-        </w:rPr>
-        <w:t>Introduction</w:t>
-      </w:r>
-      <w:bookmarkEnd w:id="2"/>
     </w:p>
     <w:p>
       <w:pPr>
@@ -1211,7 +1334,7 @@
           <w:lang w:val="en-US"/>
         </w:rPr>
       </w:pPr>
-      <w:bookmarkStart w:id="4" w:name="_Toc96080510"/>
+      <w:bookmarkStart w:id="4" w:name="_Toc96675409"/>
       <w:r>
         <w:rPr>
           <w:lang w:val="en-US"/>
@@ -1250,59 +1373,6 @@
         </w:rPr>
         <w:t>How much will a movie earn compared to its budget based on publicly available data.</w:t>
       </w:r>
-    </w:p>
-    <w:p>
-      <w:pPr>
-        <w:pStyle w:val="Heading3"/>
-        <w:rPr>
-          <w:lang w:val="en-US"/>
-        </w:rPr>
-      </w:pPr>
-      <w:bookmarkStart w:id="5" w:name="_Toc96080511"/>
-      <w:r>
-        <w:rPr>
-          <w:lang w:val="en-US"/>
-        </w:rPr>
-        <w:t>Sub Questions</w:t>
-      </w:r>
-      <w:bookmarkEnd w:id="5"/>
-    </w:p>
-    <w:p>
-      <w:pPr>
-        <w:rPr>
-          <w:lang w:val="en-US"/>
-        </w:rPr>
-      </w:pPr>
-      <w:r>
-        <w:rPr>
-          <w:lang w:val="en-US"/>
-        </w:rPr>
-        <w:tab/>
-      </w:r>
-    </w:p>
-    <w:p>
-      <w:pPr>
-        <w:rPr>
-          <w:lang w:val="en-US"/>
-        </w:rPr>
-      </w:pPr>
-      <w:r>
-        <w:rPr>
-          <w:lang w:val="en-US"/>
-        </w:rPr>
-        <w:t xml:space="preserve">https://fhict.instructure.com/courses/12255/assignments/199456?module_item_id=763437 </w:t>
-      </w:r>
-    </w:p>
-    <w:p>
-      <w:pPr>
-        <w:rPr>
-          <w:rFonts w:asciiTheme="majorHAnsi" w:eastAsiaTheme="majorEastAsia" w:hAnsiTheme="majorHAnsi" w:cstheme="majorBidi"/>
-          <w:color w:val="2F5496" w:themeColor="accent1" w:themeShade="BF"/>
-          <w:sz w:val="26"/>
-          <w:szCs w:val="26"/>
-          <w:lang w:val="en-US"/>
-        </w:rPr>
-      </w:pPr>
       <w:r>
         <w:rPr>
           <w:lang w:val="en-US"/>
@@ -1317,7 +1387,7 @@
           <w:lang w:val="en-US"/>
         </w:rPr>
       </w:pPr>
-      <w:bookmarkStart w:id="6" w:name="_Toc96080512"/>
+      <w:bookmarkStart w:id="5" w:name="_Toc96675410"/>
       <w:r>
         <w:rPr>
           <w:lang w:val="en-US"/>
@@ -1331,7 +1401,7 @@
         </w:rPr>
         <w:t xml:space="preserve"> Audience</w:t>
       </w:r>
-      <w:bookmarkEnd w:id="6"/>
+      <w:bookmarkEnd w:id="5"/>
     </w:p>
     <w:p>
       <w:pPr>
@@ -1478,61 +1548,72 @@
     <w:p>
       <w:pPr>
         <w:rPr>
+          <w:lang w:val="en-US"/>
+        </w:rPr>
+      </w:pPr>
+      <w:r>
+        <w:rPr>
+          <w:lang w:val="en-US"/>
+        </w:rPr>
+        <w:t>I am going to focus my domain on the production and distribution companies, because these are the companies that will originally set the budget and could use this prediction to get investments and get more people interested in their movie.</w:t>
+      </w:r>
+    </w:p>
+    <w:p>
+      <w:pPr>
+        <w:pStyle w:val="Heading2"/>
+        <w:rPr>
+          <w:lang w:val="en-US"/>
+        </w:rPr>
+      </w:pPr>
+      <w:bookmarkStart w:id="6" w:name="_Toc96675411"/>
+      <w:r>
+        <w:rPr>
+          <w:lang w:val="en-US"/>
+        </w:rPr>
+        <w:t>Expert Domain Clarification</w:t>
+      </w:r>
+      <w:bookmarkEnd w:id="6"/>
+    </w:p>
+    <w:p>
+      <w:pPr>
+        <w:rPr>
+          <w:lang w:val="en-US"/>
+        </w:rPr>
+      </w:pPr>
+    </w:p>
+    <w:p>
+      <w:pPr>
+        <w:pStyle w:val="Heading1"/>
+        <w:rPr>
           <w:color w:val="FF0000"/>
           <w:lang w:val="en-US"/>
         </w:rPr>
       </w:pPr>
+      <w:bookmarkStart w:id="7" w:name="_Toc96675412"/>
+      <w:r>
+        <w:rPr>
+          <w:lang w:val="en-US"/>
+        </w:rPr>
+        <w:t>Data</w:t>
+      </w:r>
+      <w:r>
+        <w:rPr>
+          <w:lang w:val="en-US"/>
+        </w:rPr>
+        <w:t xml:space="preserve"> Sourcing</w:t>
+      </w:r>
+      <w:r>
+        <w:rPr>
+          <w:lang w:val="en-US"/>
+        </w:rPr>
+        <w:t xml:space="preserve"> </w:t>
+      </w:r>
       <w:r>
         <w:rPr>
           <w:color w:val="FF0000"/>
           <w:lang w:val="en-US"/>
         </w:rPr>
-        <w:t xml:space="preserve">WHO AM I GOING TO FOCUS </w:t>
-      </w:r>
-      <w:proofErr w:type="gramStart"/>
-      <w:r>
-        <w:rPr>
-          <w:color w:val="FF0000"/>
-          <w:lang w:val="en-US"/>
-        </w:rPr>
-        <w:t>ON</w:t>
-      </w:r>
-      <w:proofErr w:type="gramEnd"/>
-    </w:p>
-    <w:p>
-      <w:pPr>
-        <w:rPr>
-          <w:color w:val="FF0000"/>
-          <w:lang w:val="en-US"/>
-        </w:rPr>
-      </w:pPr>
-      <w:r>
-        <w:rPr>
-          <w:color w:val="FF0000"/>
-          <w:lang w:val="en-US"/>
-        </w:rPr>
-        <w:t>https://en.wikipedia.org/wiki/Film_budgeting</w:t>
-      </w:r>
-    </w:p>
-    <w:p>
-      <w:pPr>
-        <w:pStyle w:val="Heading1"/>
-        <w:rPr>
-          <w:lang w:val="en-US"/>
-        </w:rPr>
-      </w:pPr>
-      <w:bookmarkStart w:id="7" w:name="_Toc96080513"/>
-      <w:r>
-        <w:rPr>
-          <w:lang w:val="en-US"/>
-        </w:rPr>
-        <w:t>Data</w:t>
-      </w:r>
-      <w:r>
-        <w:rPr>
-          <w:lang w:val="en-US"/>
-        </w:rPr>
-        <w:t xml:space="preserve"> Sourcing</w:t>
+        <w:t>(Chapter 2)</w:t>
       </w:r>
       <w:bookmarkEnd w:id="7"/>
     </w:p>
@@ -1585,6 +1666,7 @@
     <w:p>
       <w:pPr>
         <w:rPr>
+          <w:rStyle w:val="Hyperlink"/>
           <w:lang w:val="en-US"/>
         </w:rPr>
       </w:pPr>
@@ -1636,6 +1718,29 @@
     </w:p>
     <w:p>
       <w:pPr>
+        <w:pStyle w:val="Heading2"/>
+        <w:rPr>
+          <w:lang w:val="en-US"/>
+        </w:rPr>
+      </w:pPr>
+      <w:bookmarkStart w:id="8" w:name="_Toc96675413"/>
+      <w:r>
+        <w:rPr>
+          <w:lang w:val="en-US"/>
+        </w:rPr>
+        <w:t>Exploratory Data Analysis</w:t>
+      </w:r>
+      <w:bookmarkEnd w:id="8"/>
+    </w:p>
+    <w:p>
+      <w:pPr>
+        <w:rPr>
+          <w:lang w:val="en-US"/>
+        </w:rPr>
+      </w:pPr>
+    </w:p>
+    <w:p>
+      <w:pPr>
         <w:rPr>
           <w:rFonts w:asciiTheme="majorHAnsi" w:eastAsiaTheme="majorEastAsia" w:hAnsiTheme="majorHAnsi" w:cstheme="majorBidi"/>
           <w:color w:val="2F5496" w:themeColor="accent1" w:themeShade="BF"/>
@@ -1655,10 +1760,11 @@
       <w:pPr>
         <w:pStyle w:val="Heading1"/>
         <w:rPr>
-          <w:lang w:val="en-US"/>
-        </w:rPr>
-      </w:pPr>
-      <w:bookmarkStart w:id="8" w:name="_Toc96080516"/>
+          <w:color w:val="FF0000"/>
+          <w:lang w:val="en-US"/>
+        </w:rPr>
+      </w:pPr>
+      <w:bookmarkStart w:id="9" w:name="_Toc96675414"/>
       <w:r>
         <w:rPr>
           <w:lang w:val="en-US"/>
@@ -1666,14 +1772,90 @@
         <w:lastRenderedPageBreak/>
         <w:t>Analytic Approach</w:t>
       </w:r>
-      <w:bookmarkEnd w:id="8"/>
-    </w:p>
-    <w:p>
-      <w:pPr>
-        <w:rPr>
-          <w:lang w:val="en-US"/>
-        </w:rPr>
-      </w:pPr>
+      <w:r>
+        <w:rPr>
+          <w:lang w:val="en-US"/>
+        </w:rPr>
+        <w:t xml:space="preserve"> </w:t>
+      </w:r>
+      <w:r>
+        <w:rPr>
+          <w:color w:val="FF0000"/>
+          <w:lang w:val="en-US"/>
+        </w:rPr>
+        <w:t>(Chapter 3)</w:t>
+      </w:r>
+      <w:bookmarkEnd w:id="9"/>
+    </w:p>
+    <w:p>
+      <w:pPr>
+        <w:rPr>
+          <w:color w:val="FF0000"/>
+          <w:lang w:val="en-US"/>
+        </w:rPr>
+      </w:pPr>
+      <w:r>
+        <w:rPr>
+          <w:color w:val="FF0000"/>
+          <w:lang w:val="en-US"/>
+        </w:rPr>
+        <w:t>What models can I use</w:t>
+      </w:r>
+    </w:p>
+    <w:p>
+      <w:pPr>
+        <w:rPr>
+          <w:color w:val="FF0000"/>
+          <w:lang w:val="en-US"/>
+        </w:rPr>
+      </w:pPr>
+      <w:r>
+        <w:rPr>
+          <w:color w:val="FF0000"/>
+          <w:lang w:val="en-US"/>
+        </w:rPr>
+        <w:br w:type="page"/>
+      </w:r>
+    </w:p>
+    <w:p>
+      <w:pPr>
+        <w:pStyle w:val="Heading1"/>
+        <w:rPr>
+          <w:color w:val="FF0000"/>
+          <w:lang w:val="en-US"/>
+        </w:rPr>
+      </w:pPr>
+      <w:bookmarkStart w:id="10" w:name="_Toc96675415"/>
+      <w:r>
+        <w:rPr>
+          <w:lang w:val="en-US"/>
+        </w:rPr>
+        <w:lastRenderedPageBreak/>
+        <w:t xml:space="preserve">Evaluation </w:t>
+      </w:r>
+      <w:r>
+        <w:rPr>
+          <w:color w:val="FF0000"/>
+          <w:lang w:val="en-US"/>
+        </w:rPr>
+        <w:t>(Chapter 4)</w:t>
+      </w:r>
+      <w:bookmarkEnd w:id="10"/>
+    </w:p>
+    <w:p>
+      <w:pPr>
+        <w:rPr>
+          <w:color w:val="FF0000"/>
+          <w:lang w:val="en-US"/>
+        </w:rPr>
+      </w:pPr>
+      <w:r>
+        <w:rPr>
+          <w:color w:val="FF0000"/>
+          <w:lang w:val="en-US"/>
+        </w:rPr>
+        <w:t>Delivering / deploying the product</w:t>
+      </w:r>
     </w:p>
     <w:sectPr>
       <w:pgSz w:w="11906" w:h="16838"/>

</xml_diff>

<commit_message>
Made ChallengeProposal a notebook
</commit_message>
<xml_diff>
--- a/Challenge/ChallengeProposal.docx
+++ b/Challenge/ChallengeProposal.docx
@@ -265,7 +265,7 @@
           <w:r>
             <w:fldChar w:fldCharType="separate"/>
           </w:r>
-          <w:hyperlink w:anchor="_Toc96675406" w:history="1">
+          <w:hyperlink w:anchor="_Toc97547208" w:history="1">
             <w:r>
               <w:rPr>
                 <w:rStyle w:val="Hyperlink"/>
@@ -292,7 +292,7 @@
                 <w:noProof/>
                 <w:webHidden/>
               </w:rPr>
-              <w:instrText xml:space="preserve"> PAGEREF _Toc96675406 \h </w:instrText>
+              <w:instrText xml:space="preserve"> PAGEREF _Toc97547208 \h </w:instrText>
             </w:r>
             <w:r>
               <w:rPr>
@@ -335,7 +335,7 @@
               <w:lang w:val="en-NL" w:eastAsia="en-NL"/>
             </w:rPr>
           </w:pPr>
-          <w:hyperlink w:anchor="_Toc96675407" w:history="1">
+          <w:hyperlink w:anchor="_Toc97547209" w:history="1">
             <w:r>
               <w:rPr>
                 <w:rStyle w:val="Hyperlink"/>
@@ -363,7 +363,7 @@
                 <w:noProof/>
                 <w:webHidden/>
               </w:rPr>
-              <w:instrText xml:space="preserve"> PAGEREF _Toc96675407 \h </w:instrText>
+              <w:instrText xml:space="preserve"> PAGEREF _Toc97547209 \h </w:instrText>
             </w:r>
             <w:r>
               <w:rPr>
@@ -406,7 +406,7 @@
               <w:lang w:val="en-NL" w:eastAsia="en-NL"/>
             </w:rPr>
           </w:pPr>
-          <w:hyperlink w:anchor="_Toc96675408" w:history="1">
+          <w:hyperlink w:anchor="_Toc97547210" w:history="1">
             <w:r>
               <w:rPr>
                 <w:rStyle w:val="Hyperlink"/>
@@ -434,7 +434,7 @@
                 <w:noProof/>
                 <w:webHidden/>
               </w:rPr>
-              <w:instrText xml:space="preserve"> PAGEREF _Toc96675408 \h </w:instrText>
+              <w:instrText xml:space="preserve"> PAGEREF _Toc97547210 \h </w:instrText>
             </w:r>
             <w:r>
               <w:rPr>
@@ -477,7 +477,7 @@
               <w:lang w:val="en-NL" w:eastAsia="en-NL"/>
             </w:rPr>
           </w:pPr>
-          <w:hyperlink w:anchor="_Toc96675409" w:history="1">
+          <w:hyperlink w:anchor="_Toc97547211" w:history="1">
             <w:r>
               <w:rPr>
                 <w:rStyle w:val="Hyperlink"/>
@@ -505,7 +505,7 @@
                 <w:noProof/>
                 <w:webHidden/>
               </w:rPr>
-              <w:instrText xml:space="preserve"> PAGEREF _Toc96675409 \h </w:instrText>
+              <w:instrText xml:space="preserve"> PAGEREF _Toc97547211 \h </w:instrText>
             </w:r>
             <w:r>
               <w:rPr>
@@ -548,7 +548,7 @@
               <w:lang w:val="en-NL" w:eastAsia="en-NL"/>
             </w:rPr>
           </w:pPr>
-          <w:hyperlink w:anchor="_Toc96675410" w:history="1">
+          <w:hyperlink w:anchor="_Toc97547212" w:history="1">
             <w:r>
               <w:rPr>
                 <w:rStyle w:val="Hyperlink"/>
@@ -576,7 +576,7 @@
                 <w:noProof/>
                 <w:webHidden/>
               </w:rPr>
-              <w:instrText xml:space="preserve"> PAGEREF _Toc96675410 \h </w:instrText>
+              <w:instrText xml:space="preserve"> PAGEREF _Toc97547212 \h </w:instrText>
             </w:r>
             <w:r>
               <w:rPr>
@@ -619,7 +619,7 @@
               <w:lang w:val="en-NL" w:eastAsia="en-NL"/>
             </w:rPr>
           </w:pPr>
-          <w:hyperlink w:anchor="_Toc96675411" w:history="1">
+          <w:hyperlink w:anchor="_Toc97547213" w:history="1">
             <w:r>
               <w:rPr>
                 <w:rStyle w:val="Hyperlink"/>
@@ -647,7 +647,7 @@
                 <w:noProof/>
                 <w:webHidden/>
               </w:rPr>
-              <w:instrText xml:space="preserve"> PAGEREF _Toc96675411 \h </w:instrText>
+              <w:instrText xml:space="preserve"> PAGEREF _Toc97547213 \h </w:instrText>
             </w:r>
             <w:r>
               <w:rPr>
@@ -690,7 +690,7 @@
               <w:lang w:val="en-NL" w:eastAsia="en-NL"/>
             </w:rPr>
           </w:pPr>
-          <w:hyperlink w:anchor="_Toc96675412" w:history="1">
+          <w:hyperlink w:anchor="_Toc97547214" w:history="1">
             <w:r>
               <w:rPr>
                 <w:rStyle w:val="Hyperlink"/>
@@ -718,7 +718,7 @@
                 <w:noProof/>
                 <w:webHidden/>
               </w:rPr>
-              <w:instrText xml:space="preserve"> PAGEREF _Toc96675412 \h </w:instrText>
+              <w:instrText xml:space="preserve"> PAGEREF _Toc97547214 \h </w:instrText>
             </w:r>
             <w:r>
               <w:rPr>
@@ -761,7 +761,7 @@
               <w:lang w:val="en-NL" w:eastAsia="en-NL"/>
             </w:rPr>
           </w:pPr>
-          <w:hyperlink w:anchor="_Toc96675413" w:history="1">
+          <w:hyperlink w:anchor="_Toc97547215" w:history="1">
             <w:r>
               <w:rPr>
                 <w:rStyle w:val="Hyperlink"/>
@@ -789,7 +789,7 @@
                 <w:noProof/>
                 <w:webHidden/>
               </w:rPr>
-              <w:instrText xml:space="preserve"> PAGEREF _Toc96675413 \h </w:instrText>
+              <w:instrText xml:space="preserve"> PAGEREF _Toc97547215 \h </w:instrText>
             </w:r>
             <w:r>
               <w:rPr>
@@ -832,7 +832,7 @@
               <w:lang w:val="en-NL" w:eastAsia="en-NL"/>
             </w:rPr>
           </w:pPr>
-          <w:hyperlink w:anchor="_Toc96675414" w:history="1">
+          <w:hyperlink w:anchor="_Toc97547216" w:history="1">
             <w:r>
               <w:rPr>
                 <w:rStyle w:val="Hyperlink"/>
@@ -860,7 +860,7 @@
                 <w:noProof/>
                 <w:webHidden/>
               </w:rPr>
-              <w:instrText xml:space="preserve"> PAGEREF _Toc96675414 \h </w:instrText>
+              <w:instrText xml:space="preserve"> PAGEREF _Toc97547216 \h </w:instrText>
             </w:r>
             <w:r>
               <w:rPr>
@@ -903,7 +903,7 @@
               <w:lang w:val="en-NL" w:eastAsia="en-NL"/>
             </w:rPr>
           </w:pPr>
-          <w:hyperlink w:anchor="_Toc96675415" w:history="1">
+          <w:hyperlink w:anchor="_Toc97547217" w:history="1">
             <w:r>
               <w:rPr>
                 <w:rStyle w:val="Hyperlink"/>
@@ -931,7 +931,7 @@
                 <w:noProof/>
                 <w:webHidden/>
               </w:rPr>
-              <w:instrText xml:space="preserve"> PAGEREF _Toc96675415 \h </w:instrText>
+              <w:instrText xml:space="preserve"> PAGEREF _Toc97547217 \h </w:instrText>
             </w:r>
             <w:r>
               <w:rPr>
@@ -991,7 +991,7 @@
         <w:pStyle w:val="Heading1"/>
       </w:pPr>
       <w:bookmarkStart w:id="0" w:name="_Toc92797331"/>
-      <w:bookmarkStart w:id="1" w:name="_Toc96675406"/>
+      <w:bookmarkStart w:id="1" w:name="_Toc97547208"/>
       <w:r>
         <w:t>Version History</w:t>
       </w:r>
@@ -1232,7 +1232,7 @@
           <w:lang w:val="en-US"/>
         </w:rPr>
       </w:pPr>
-      <w:bookmarkStart w:id="2" w:name="_Toc96675407"/>
+      <w:bookmarkStart w:id="2" w:name="_Toc97547209"/>
       <w:r>
         <w:rPr>
           <w:lang w:val="en-US"/>
@@ -1262,7 +1262,7 @@
           <w:lang w:val="en-US"/>
         </w:rPr>
       </w:pPr>
-      <w:bookmarkStart w:id="3" w:name="_Toc96675408"/>
+      <w:bookmarkStart w:id="3" w:name="_Toc97547210"/>
       <w:r>
         <w:rPr>
           <w:lang w:val="en-US"/>
@@ -1334,7 +1334,7 @@
           <w:lang w:val="en-US"/>
         </w:rPr>
       </w:pPr>
-      <w:bookmarkStart w:id="4" w:name="_Toc96675409"/>
+      <w:bookmarkStart w:id="4" w:name="_Toc97547211"/>
       <w:r>
         <w:rPr>
           <w:lang w:val="en-US"/>
@@ -1387,7 +1387,7 @@
           <w:lang w:val="en-US"/>
         </w:rPr>
       </w:pPr>
-      <w:bookmarkStart w:id="5" w:name="_Toc96675410"/>
+      <w:bookmarkStart w:id="5" w:name="_Toc97547212"/>
       <w:r>
         <w:rPr>
           <w:lang w:val="en-US"/>
@@ -1555,7 +1555,7 @@
         <w:rPr>
           <w:lang w:val="en-US"/>
         </w:rPr>
-        <w:t>I am going to focus my domain on the production and distribution companies, because these are the companies that will originally set the budget and could use this prediction to get investments and get more people interested in their movie.</w:t>
+        <w:t>I am going to focus my domain on the production companies, because these are the companies that will originally set the budget and could use this prediction to get investments and get more people interested in their movie.</w:t>
       </w:r>
     </w:p>
     <w:p>
@@ -1565,7 +1565,7 @@
           <w:lang w:val="en-US"/>
         </w:rPr>
       </w:pPr>
-      <w:bookmarkStart w:id="6" w:name="_Toc96675411"/>
+      <w:bookmarkStart w:id="6" w:name="_Toc97547213"/>
       <w:r>
         <w:rPr>
           <w:lang w:val="en-US"/>
@@ -1580,6 +1580,27 @@
           <w:lang w:val="en-US"/>
         </w:rPr>
       </w:pPr>
+      <w:r>
+        <w:rPr>
+          <w:lang w:val="en-US"/>
+        </w:rPr>
+        <w:t xml:space="preserve">I have tried reaching out to several (smaller) movie production companies to try and get an interview with them such as </w:t>
+      </w:r>
+      <w:hyperlink r:id="rId12" w:history="1">
+        <w:r>
+          <w:rPr>
+            <w:rStyle w:val="Hyperlink"/>
+            <w:lang w:val="en-US"/>
+          </w:rPr>
+          <w:t>24fps productions</w:t>
+        </w:r>
+      </w:hyperlink>
+      <w:r>
+        <w:rPr>
+          <w:lang w:val="en-US"/>
+        </w:rPr>
+        <w:t>. Sadly, there has been no responses to my requests.</w:t>
+      </w:r>
     </w:p>
     <w:p>
       <w:pPr>
@@ -1589,7 +1610,7 @@
           <w:lang w:val="en-US"/>
         </w:rPr>
       </w:pPr>
-      <w:bookmarkStart w:id="7" w:name="_Toc96675412"/>
+      <w:bookmarkStart w:id="7" w:name="_Toc97547214"/>
       <w:r>
         <w:rPr>
           <w:lang w:val="en-US"/>
@@ -1647,7 +1668,7 @@
         </w:rPr>
         <w:t xml:space="preserve"> for example, most movies share their box office revenue (</w:t>
       </w:r>
-      <w:hyperlink r:id="rId12" w:history="1">
+      <w:hyperlink r:id="rId13" w:history="1">
         <w:r>
           <w:rPr>
             <w:rStyle w:val="Hyperlink"/>
@@ -1676,7 +1697,7 @@
         </w:rPr>
         <w:t xml:space="preserve">For sourcing data there are a few well known sources to get large amounts of data from movies, such as </w:t>
       </w:r>
-      <w:hyperlink r:id="rId13" w:history="1">
+      <w:hyperlink r:id="rId14" w:history="1">
         <w:r>
           <w:rPr>
             <w:rStyle w:val="Hyperlink"/>
@@ -1691,7 +1712,7 @@
         </w:rPr>
         <w:t xml:space="preserve">, </w:t>
       </w:r>
-      <w:hyperlink r:id="rId14" w:history="1">
+      <w:hyperlink r:id="rId15" w:history="1">
         <w:r>
           <w:rPr>
             <w:rStyle w:val="Hyperlink"/>
@@ -1706,7 +1727,7 @@
         </w:rPr>
         <w:t xml:space="preserve"> and </w:t>
       </w:r>
-      <w:hyperlink r:id="rId15" w:history="1">
+      <w:hyperlink r:id="rId16" w:history="1">
         <w:r>
           <w:rPr>
             <w:rStyle w:val="Hyperlink"/>
@@ -1715,6 +1736,13 @@
           <w:t>Rotten Tomatoes</w:t>
         </w:r>
       </w:hyperlink>
+      <w:r>
+        <w:rPr>
+          <w:rStyle w:val="Hyperlink"/>
+          <w:lang w:val="en-US"/>
+        </w:rPr>
+        <w:t>.</w:t>
+      </w:r>
     </w:p>
     <w:p>
       <w:pPr>
@@ -1723,7 +1751,7 @@
           <w:lang w:val="en-US"/>
         </w:rPr>
       </w:pPr>
-      <w:bookmarkStart w:id="8" w:name="_Toc96675413"/>
+      <w:bookmarkStart w:id="8" w:name="_Toc97547215"/>
       <w:r>
         <w:rPr>
           <w:lang w:val="en-US"/>
@@ -1764,7 +1792,7 @@
           <w:lang w:val="en-US"/>
         </w:rPr>
       </w:pPr>
-      <w:bookmarkStart w:id="9" w:name="_Toc96675414"/>
+      <w:bookmarkStart w:id="9" w:name="_Toc97547216"/>
       <w:r>
         <w:rPr>
           <w:lang w:val="en-US"/>
@@ -1825,7 +1853,7 @@
           <w:lang w:val="en-US"/>
         </w:rPr>
       </w:pPr>
-      <w:bookmarkStart w:id="10" w:name="_Toc96675415"/>
+      <w:bookmarkStart w:id="10" w:name="_Toc97547217"/>
       <w:r>
         <w:rPr>
           <w:lang w:val="en-US"/>

</xml_diff>